<commit_message>
one to many relationship
</commit_message>
<xml_diff>
--- a/DJANGO_ FRAMEWORK.docx
+++ b/DJANGO_ FRAMEWORK.docx
@@ -8715,143 +8715,3394 @@
       <w:pPr>
         <w:pStyle w:val="ListParagraph"/>
       </w:pPr>
+      <w:proofErr w:type="gramStart"/>
+      <w:r>
+        <w:t>python</w:t>
+      </w:r>
+      <w:proofErr w:type="gramEnd"/>
+      <w:r>
+        <w:t xml:space="preserve"> manage.py migrate</w:t>
+      </w:r>
+    </w:p>
+    <w:p>
+      <w:pPr>
+        <w:pStyle w:val="ListParagraph"/>
+        <w:numPr>
+          <w:ilvl w:val="0"/>
+          <w:numId w:val="1"/>
+        </w:numPr>
+      </w:pPr>
+      <w:r>
+        <w:lastRenderedPageBreak/>
+        <w:t xml:space="preserve">Créer un </w:t>
+      </w:r>
+      <w:proofErr w:type="spellStart"/>
+      <w:r>
+        <w:t>Token</w:t>
+      </w:r>
+      <w:proofErr w:type="spellEnd"/>
+      <w:r>
+        <w:t xml:space="preserve"> pour </w:t>
+      </w:r>
+      <w:proofErr w:type="gramStart"/>
+      <w:r>
+        <w:t>le user</w:t>
+      </w:r>
+      <w:proofErr w:type="gramEnd"/>
+      <w:r>
+        <w:t xml:space="preserve"> admin connecté</w:t>
+      </w:r>
+    </w:p>
+    <w:p>
+      <w:pPr>
+        <w:pStyle w:val="ListParagraph"/>
+      </w:pPr>
+      <w:r>
+        <w:rPr>
+          <w:noProof/>
+          <w:lang w:eastAsia="fr-FR"/>
+        </w:rPr>
+        <mc:AlternateContent>
+          <mc:Choice Requires="wps">
+            <w:drawing>
+              <wp:anchor distT="0" distB="0" distL="114300" distR="114300" simplePos="0" relativeHeight="251702272" behindDoc="0" locked="0" layoutInCell="1" allowOverlap="1">
+                <wp:simplePos x="0" y="0"/>
+                <wp:positionH relativeFrom="column">
+                  <wp:posOffset>215265</wp:posOffset>
+                </wp:positionH>
+                <wp:positionV relativeFrom="paragraph">
+                  <wp:posOffset>50165</wp:posOffset>
+                </wp:positionV>
+                <wp:extent cx="6057900" cy="1162050"/>
+                <wp:effectExtent l="0" t="0" r="19050" b="19050"/>
+                <wp:wrapNone/>
+                <wp:docPr id="79" name="Text Box 79"/>
+                <wp:cNvGraphicFramePr/>
+                <a:graphic xmlns:a="http://schemas.openxmlformats.org/drawingml/2006/main">
+                  <a:graphicData uri="http://schemas.microsoft.com/office/word/2010/wordprocessingShape">
+                    <wps:wsp>
+                      <wps:cNvSpPr txBox="1"/>
+                      <wps:spPr>
+                        <a:xfrm>
+                          <a:off x="0" y="0"/>
+                          <a:ext cx="6057900" cy="1162050"/>
+                        </a:xfrm>
+                        <a:prstGeom prst="rect">
+                          <a:avLst/>
+                        </a:prstGeom>
+                        <a:solidFill>
+                          <a:schemeClr val="lt1"/>
+                        </a:solidFill>
+                        <a:ln w="6350">
+                          <a:solidFill>
+                            <a:prstClr val="black"/>
+                          </a:solidFill>
+                        </a:ln>
+                      </wps:spPr>
+                      <wps:txbx>
+                        <w:txbxContent>
+                          <w:p>
+                            <w:r>
+                              <w:rPr>
+                                <w:noProof/>
+                                <w:lang w:eastAsia="fr-FR"/>
+                              </w:rPr>
+                              <w:drawing>
+                                <wp:inline distT="0" distB="0" distL="0" distR="0" wp14:anchorId="3C4DC04A" wp14:editId="3CDAE91B">
+                                  <wp:extent cx="5868670" cy="1021715"/>
+                                  <wp:effectExtent l="0" t="0" r="0" b="6985"/>
+                                  <wp:docPr id="80" name="Picture 80"/>
+                                  <wp:cNvGraphicFramePr>
+                                    <a:graphicFrameLocks xmlns:a="http://schemas.openxmlformats.org/drawingml/2006/main" noChangeAspect="1"/>
+                                  </wp:cNvGraphicFramePr>
+                                  <a:graphic xmlns:a="http://schemas.openxmlformats.org/drawingml/2006/main">
+                                    <a:graphicData uri="http://schemas.openxmlformats.org/drawingml/2006/picture">
+                                      <pic:pic xmlns:pic="http://schemas.openxmlformats.org/drawingml/2006/picture">
+                                        <pic:nvPicPr>
+                                          <pic:cNvPr id="1" name=""/>
+                                          <pic:cNvPicPr/>
+                                        </pic:nvPicPr>
+                                        <pic:blipFill>
+                                          <a:blip r:embed="rId52"/>
+                                          <a:stretch>
+                                            <a:fillRect/>
+                                          </a:stretch>
+                                        </pic:blipFill>
+                                        <pic:spPr>
+                                          <a:xfrm>
+                                            <a:off x="0" y="0"/>
+                                            <a:ext cx="5868670" cy="1021715"/>
+                                          </a:xfrm>
+                                          <a:prstGeom prst="rect">
+                                            <a:avLst/>
+                                          </a:prstGeom>
+                                        </pic:spPr>
+                                      </pic:pic>
+                                    </a:graphicData>
+                                  </a:graphic>
+                                </wp:inline>
+                              </w:drawing>
+                            </w:r>
+                          </w:p>
+                        </w:txbxContent>
+                      </wps:txbx>
+                      <wps:bodyPr rot="0" spcFirstLastPara="0" vertOverflow="overflow" horzOverflow="overflow" vert="horz" wrap="square" lIns="91440" tIns="45720" rIns="91440" bIns="45720" numCol="1" spcCol="0" rtlCol="0" fromWordArt="0" anchor="t" anchorCtr="0" forceAA="0" compatLnSpc="1">
+                        <a:prstTxWarp prst="textNoShape">
+                          <a:avLst/>
+                        </a:prstTxWarp>
+                        <a:noAutofit/>
+                      </wps:bodyPr>
+                    </wps:wsp>
+                  </a:graphicData>
+                </a:graphic>
+                <wp14:sizeRelV relativeFrom="margin">
+                  <wp14:pctHeight>0</wp14:pctHeight>
+                </wp14:sizeRelV>
+              </wp:anchor>
+            </w:drawing>
+          </mc:Choice>
+          <mc:Fallback>
+            <w:pict>
+              <v:shape id="Text Box 79" o:spid="_x0000_s1062" type="#_x0000_t202" style="position:absolute;left:0;text-align:left;margin-left:16.95pt;margin-top:3.95pt;width:477pt;height:91.5pt;z-index:251702272;visibility:visible;mso-wrap-style:square;mso-height-percent:0;mso-wrap-distance-left:9pt;mso-wrap-distance-top:0;mso-wrap-distance-right:9pt;mso-wrap-distance-bottom:0;mso-position-horizontal:absolute;mso-position-horizontal-relative:text;mso-position-vertical:absolute;mso-position-vertical-relative:text;mso-height-percent:0;mso-height-relative:margin;v-text-anchor:top" o:gfxdata="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" fillcolor="white [3201]" strokeweight=".5pt">
+                <v:textbox>
+                  <w:txbxContent>
+                    <w:p>
+                      <w:r>
+                        <w:rPr>
+                          <w:noProof/>
+                          <w:lang w:eastAsia="fr-FR"/>
+                        </w:rPr>
+                        <w:drawing>
+                          <wp:inline distT="0" distB="0" distL="0" distR="0" wp14:anchorId="3C4DC04A" wp14:editId="3CDAE91B">
+                            <wp:extent cx="5868670" cy="1021715"/>
+                            <wp:effectExtent l="0" t="0" r="0" b="6985"/>
+                            <wp:docPr id="80" name="Picture 80"/>
+                            <wp:cNvGraphicFramePr>
+                              <a:graphicFrameLocks xmlns:a="http://schemas.openxmlformats.org/drawingml/2006/main" noChangeAspect="1"/>
+                            </wp:cNvGraphicFramePr>
+                            <a:graphic xmlns:a="http://schemas.openxmlformats.org/drawingml/2006/main">
+                              <a:graphicData uri="http://schemas.openxmlformats.org/drawingml/2006/picture">
+                                <pic:pic xmlns:pic="http://schemas.openxmlformats.org/drawingml/2006/picture">
+                                  <pic:nvPicPr>
+                                    <pic:cNvPr id="1" name=""/>
+                                    <pic:cNvPicPr/>
+                                  </pic:nvPicPr>
+                                  <pic:blipFill>
+                                    <a:blip r:embed="rId52"/>
+                                    <a:stretch>
+                                      <a:fillRect/>
+                                    </a:stretch>
+                                  </pic:blipFill>
+                                  <pic:spPr>
+                                    <a:xfrm>
+                                      <a:off x="0" y="0"/>
+                                      <a:ext cx="5868670" cy="1021715"/>
+                                    </a:xfrm>
+                                    <a:prstGeom prst="rect">
+                                      <a:avLst/>
+                                    </a:prstGeom>
+                                  </pic:spPr>
+                                </pic:pic>
+                              </a:graphicData>
+                            </a:graphic>
+                          </wp:inline>
+                        </w:drawing>
+                      </w:r>
+                    </w:p>
+                  </w:txbxContent>
+                </v:textbox>
+              </v:shape>
+            </w:pict>
+          </mc:Fallback>
+        </mc:AlternateContent>
+      </w:r>
+    </w:p>
+    <w:p/>
+    <w:p/>
+    <w:p/>
+    <w:p/>
+    <w:p/>
+    <w:p>
+      <w:pPr>
+        <w:pStyle w:val="ListParagraph"/>
+        <w:numPr>
+          <w:ilvl w:val="0"/>
+          <w:numId w:val="1"/>
+        </w:numPr>
+      </w:pPr>
+      <w:r>
+        <w:t xml:space="preserve">Créer l’url pour obtenir le </w:t>
+      </w:r>
+      <w:proofErr w:type="spellStart"/>
+      <w:r>
+        <w:t>Token</w:t>
+      </w:r>
+      <w:proofErr w:type="spellEnd"/>
+      <w:r>
+        <w:t xml:space="preserve"> du user admin</w:t>
+      </w:r>
+    </w:p>
+    <w:p>
+      <w:pPr>
+        <w:pStyle w:val="ListParagraph"/>
+      </w:pPr>
+      <w:r>
+        <w:rPr>
+          <w:noProof/>
+          <w:lang w:eastAsia="fr-FR"/>
+        </w:rPr>
+        <mc:AlternateContent>
+          <mc:Choice Requires="wps">
+            <w:drawing>
+              <wp:anchor distT="0" distB="0" distL="114300" distR="114300" simplePos="0" relativeHeight="251703296" behindDoc="0" locked="0" layoutInCell="1" allowOverlap="1">
+                <wp:simplePos x="0" y="0"/>
+                <wp:positionH relativeFrom="column">
+                  <wp:posOffset>456565</wp:posOffset>
+                </wp:positionH>
+                <wp:positionV relativeFrom="paragraph">
+                  <wp:posOffset>95250</wp:posOffset>
+                </wp:positionV>
+                <wp:extent cx="5848350" cy="1866900"/>
+                <wp:effectExtent l="0" t="0" r="19050" b="19050"/>
+                <wp:wrapNone/>
+                <wp:docPr id="81" name="Text Box 81"/>
+                <wp:cNvGraphicFramePr/>
+                <a:graphic xmlns:a="http://schemas.openxmlformats.org/drawingml/2006/main">
+                  <a:graphicData uri="http://schemas.microsoft.com/office/word/2010/wordprocessingShape">
+                    <wps:wsp>
+                      <wps:cNvSpPr txBox="1"/>
+                      <wps:spPr>
+                        <a:xfrm>
+                          <a:off x="0" y="0"/>
+                          <a:ext cx="5848350" cy="1866900"/>
+                        </a:xfrm>
+                        <a:prstGeom prst="rect">
+                          <a:avLst/>
+                        </a:prstGeom>
+                        <a:solidFill>
+                          <a:schemeClr val="lt1"/>
+                        </a:solidFill>
+                        <a:ln w="6350">
+                          <a:solidFill>
+                            <a:prstClr val="black"/>
+                          </a:solidFill>
+                        </a:ln>
+                      </wps:spPr>
+                      <wps:txbx>
+                        <w:txbxContent>
+                          <w:p>
+                            <w:pPr>
+                              <w:jc w:val="center"/>
+                            </w:pPr>
+                            <w:r>
+                              <w:rPr>
+                                <w:noProof/>
+                                <w:lang w:eastAsia="fr-FR"/>
+                              </w:rPr>
+                              <w:drawing>
+                                <wp:inline distT="0" distB="0" distL="0" distR="0" wp14:anchorId="13B33E7D" wp14:editId="1F21AD94">
+                                  <wp:extent cx="4798577" cy="1745873"/>
+                                  <wp:effectExtent l="0" t="0" r="2540" b="6985"/>
+                                  <wp:docPr id="82" name="Picture 82"/>
+                                  <wp:cNvGraphicFramePr>
+                                    <a:graphicFrameLocks xmlns:a="http://schemas.openxmlformats.org/drawingml/2006/main" noChangeAspect="1"/>
+                                  </wp:cNvGraphicFramePr>
+                                  <a:graphic xmlns:a="http://schemas.openxmlformats.org/drawingml/2006/main">
+                                    <a:graphicData uri="http://schemas.openxmlformats.org/drawingml/2006/picture">
+                                      <pic:pic xmlns:pic="http://schemas.openxmlformats.org/drawingml/2006/picture">
+                                        <pic:nvPicPr>
+                                          <pic:cNvPr id="1" name=""/>
+                                          <pic:cNvPicPr/>
+                                        </pic:nvPicPr>
+                                        <pic:blipFill>
+                                          <a:blip r:embed="rId53"/>
+                                          <a:stretch>
+                                            <a:fillRect/>
+                                          </a:stretch>
+                                        </pic:blipFill>
+                                        <pic:spPr>
+                                          <a:xfrm>
+                                            <a:off x="0" y="0"/>
+                                            <a:ext cx="4830382" cy="1757445"/>
+                                          </a:xfrm>
+                                          <a:prstGeom prst="rect">
+                                            <a:avLst/>
+                                          </a:prstGeom>
+                                        </pic:spPr>
+                                      </pic:pic>
+                                    </a:graphicData>
+                                  </a:graphic>
+                                </wp:inline>
+                              </w:drawing>
+                            </w:r>
+                          </w:p>
+                        </w:txbxContent>
+                      </wps:txbx>
+                      <wps:bodyPr rot="0" spcFirstLastPara="0" vertOverflow="overflow" horzOverflow="overflow" vert="horz" wrap="square" lIns="91440" tIns="45720" rIns="91440" bIns="45720" numCol="1" spcCol="0" rtlCol="0" fromWordArt="0" anchor="t" anchorCtr="0" forceAA="0" compatLnSpc="1">
+                        <a:prstTxWarp prst="textNoShape">
+                          <a:avLst/>
+                        </a:prstTxWarp>
+                        <a:noAutofit/>
+                      </wps:bodyPr>
+                    </wps:wsp>
+                  </a:graphicData>
+                </a:graphic>
+                <wp14:sizeRelV relativeFrom="margin">
+                  <wp14:pctHeight>0</wp14:pctHeight>
+                </wp14:sizeRelV>
+              </wp:anchor>
+            </w:drawing>
+          </mc:Choice>
+          <mc:Fallback>
+            <w:pict>
+              <v:shape id="Text Box 81" o:spid="_x0000_s1063" type="#_x0000_t202" style="position:absolute;left:0;text-align:left;margin-left:35.95pt;margin-top:7.5pt;width:460.5pt;height:147pt;z-index:251703296;visibility:visible;mso-wrap-style:square;mso-height-percent:0;mso-wrap-distance-left:9pt;mso-wrap-distance-top:0;mso-wrap-distance-right:9pt;mso-wrap-distance-bottom:0;mso-position-horizontal:absolute;mso-position-horizontal-relative:text;mso-position-vertical:absolute;mso-position-vertical-relative:text;mso-height-percent:0;mso-height-relative:margin;v-text-anchor:top" o:gfxdata="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" fillcolor="white [3201]" strokeweight=".5pt">
+                <v:textbox>
+                  <w:txbxContent>
+                    <w:p>
+                      <w:pPr>
+                        <w:jc w:val="center"/>
+                      </w:pPr>
+                      <w:r>
+                        <w:rPr>
+                          <w:noProof/>
+                          <w:lang w:eastAsia="fr-FR"/>
+                        </w:rPr>
+                        <w:drawing>
+                          <wp:inline distT="0" distB="0" distL="0" distR="0" wp14:anchorId="13B33E7D" wp14:editId="1F21AD94">
+                            <wp:extent cx="4798577" cy="1745873"/>
+                            <wp:effectExtent l="0" t="0" r="2540" b="6985"/>
+                            <wp:docPr id="82" name="Picture 82"/>
+                            <wp:cNvGraphicFramePr>
+                              <a:graphicFrameLocks xmlns:a="http://schemas.openxmlformats.org/drawingml/2006/main" noChangeAspect="1"/>
+                            </wp:cNvGraphicFramePr>
+                            <a:graphic xmlns:a="http://schemas.openxmlformats.org/drawingml/2006/main">
+                              <a:graphicData uri="http://schemas.openxmlformats.org/drawingml/2006/picture">
+                                <pic:pic xmlns:pic="http://schemas.openxmlformats.org/drawingml/2006/picture">
+                                  <pic:nvPicPr>
+                                    <pic:cNvPr id="1" name=""/>
+                                    <pic:cNvPicPr/>
+                                  </pic:nvPicPr>
+                                  <pic:blipFill>
+                                    <a:blip r:embed="rId53"/>
+                                    <a:stretch>
+                                      <a:fillRect/>
+                                    </a:stretch>
+                                  </pic:blipFill>
+                                  <pic:spPr>
+                                    <a:xfrm>
+                                      <a:off x="0" y="0"/>
+                                      <a:ext cx="4830382" cy="1757445"/>
+                                    </a:xfrm>
+                                    <a:prstGeom prst="rect">
+                                      <a:avLst/>
+                                    </a:prstGeom>
+                                  </pic:spPr>
+                                </pic:pic>
+                              </a:graphicData>
+                            </a:graphic>
+                          </wp:inline>
+                        </w:drawing>
+                      </w:r>
+                    </w:p>
+                  </w:txbxContent>
+                </v:textbox>
+              </v:shape>
+            </w:pict>
+          </mc:Fallback>
+        </mc:AlternateContent>
+      </w:r>
+    </w:p>
+    <w:p/>
+    <w:p/>
+    <w:p/>
+    <w:p/>
+    <w:p/>
+    <w:p/>
+    <w:p/>
+    <w:p>
+      <w:pPr>
+        <w:pStyle w:val="ListParagraph"/>
+        <w:numPr>
+          <w:ilvl w:val="0"/>
+          <w:numId w:val="1"/>
+        </w:numPr>
+      </w:pPr>
+      <w:proofErr w:type="gramStart"/>
+      <w:r>
+        <w:t>dans</w:t>
+      </w:r>
+      <w:proofErr w:type="gramEnd"/>
+      <w:r>
+        <w:t xml:space="preserve"> </w:t>
+      </w:r>
+      <w:proofErr w:type="spellStart"/>
+      <w:r>
+        <w:t>Postman</w:t>
+      </w:r>
+      <w:proofErr w:type="spellEnd"/>
+    </w:p>
+    <w:p>
+      <w:pPr>
+        <w:pStyle w:val="ListParagraph"/>
+      </w:pPr>
+      <w:r>
+        <w:rPr>
+          <w:noProof/>
+          <w:lang w:eastAsia="fr-FR"/>
+        </w:rPr>
+        <mc:AlternateContent>
+          <mc:Choice Requires="wps">
+            <w:drawing>
+              <wp:anchor distT="0" distB="0" distL="114300" distR="114300" simplePos="0" relativeHeight="251704320" behindDoc="0" locked="0" layoutInCell="1" allowOverlap="1">
+                <wp:simplePos x="0" y="0"/>
+                <wp:positionH relativeFrom="column">
+                  <wp:posOffset>481965</wp:posOffset>
+                </wp:positionH>
+                <wp:positionV relativeFrom="paragraph">
+                  <wp:posOffset>96520</wp:posOffset>
+                </wp:positionV>
+                <wp:extent cx="5842000" cy="2965450"/>
+                <wp:effectExtent l="0" t="0" r="25400" b="25400"/>
+                <wp:wrapNone/>
+                <wp:docPr id="83" name="Text Box 83"/>
+                <wp:cNvGraphicFramePr/>
+                <a:graphic xmlns:a="http://schemas.openxmlformats.org/drawingml/2006/main">
+                  <a:graphicData uri="http://schemas.microsoft.com/office/word/2010/wordprocessingShape">
+                    <wps:wsp>
+                      <wps:cNvSpPr txBox="1"/>
+                      <wps:spPr>
+                        <a:xfrm>
+                          <a:off x="0" y="0"/>
+                          <a:ext cx="5842000" cy="2965450"/>
+                        </a:xfrm>
+                        <a:prstGeom prst="rect">
+                          <a:avLst/>
+                        </a:prstGeom>
+                        <a:solidFill>
+                          <a:schemeClr val="lt1"/>
+                        </a:solidFill>
+                        <a:ln w="6350">
+                          <a:solidFill>
+                            <a:prstClr val="black"/>
+                          </a:solidFill>
+                        </a:ln>
+                      </wps:spPr>
+                      <wps:txbx>
+                        <w:txbxContent>
+                          <w:p>
+                            <w:pPr>
+                              <w:jc w:val="center"/>
+                            </w:pPr>
+                            <w:r>
+                              <w:rPr>
+                                <w:noProof/>
+                                <w:lang w:eastAsia="fr-FR"/>
+                              </w:rPr>
+                              <w:drawing>
+                                <wp:inline distT="0" distB="0" distL="0" distR="0" wp14:anchorId="539CFC86" wp14:editId="502706B9">
+                                  <wp:extent cx="4318000" cy="2864689"/>
+                                  <wp:effectExtent l="0" t="0" r="6350" b="0"/>
+                                  <wp:docPr id="84" name="Picture 84"/>
+                                  <wp:cNvGraphicFramePr>
+                                    <a:graphicFrameLocks xmlns:a="http://schemas.openxmlformats.org/drawingml/2006/main" noChangeAspect="1"/>
+                                  </wp:cNvGraphicFramePr>
+                                  <a:graphic xmlns:a="http://schemas.openxmlformats.org/drawingml/2006/main">
+                                    <a:graphicData uri="http://schemas.openxmlformats.org/drawingml/2006/picture">
+                                      <pic:pic xmlns:pic="http://schemas.openxmlformats.org/drawingml/2006/picture">
+                                        <pic:nvPicPr>
+                                          <pic:cNvPr id="1" name=""/>
+                                          <pic:cNvPicPr/>
+                                        </pic:nvPicPr>
+                                        <pic:blipFill>
+                                          <a:blip r:embed="rId54"/>
+                                          <a:stretch>
+                                            <a:fillRect/>
+                                          </a:stretch>
+                                        </pic:blipFill>
+                                        <pic:spPr>
+                                          <a:xfrm>
+                                            <a:off x="0" y="0"/>
+                                            <a:ext cx="4328498" cy="2871653"/>
+                                          </a:xfrm>
+                                          <a:prstGeom prst="rect">
+                                            <a:avLst/>
+                                          </a:prstGeom>
+                                        </pic:spPr>
+                                      </pic:pic>
+                                    </a:graphicData>
+                                  </a:graphic>
+                                </wp:inline>
+                              </w:drawing>
+                            </w:r>
+                          </w:p>
+                        </w:txbxContent>
+                      </wps:txbx>
+                      <wps:bodyPr rot="0" spcFirstLastPara="0" vertOverflow="overflow" horzOverflow="overflow" vert="horz" wrap="square" lIns="91440" tIns="45720" rIns="91440" bIns="45720" numCol="1" spcCol="0" rtlCol="0" fromWordArt="0" anchor="t" anchorCtr="0" forceAA="0" compatLnSpc="1">
+                        <a:prstTxWarp prst="textNoShape">
+                          <a:avLst/>
+                        </a:prstTxWarp>
+                        <a:noAutofit/>
+                      </wps:bodyPr>
+                    </wps:wsp>
+                  </a:graphicData>
+                </a:graphic>
+                <wp14:sizeRelV relativeFrom="margin">
+                  <wp14:pctHeight>0</wp14:pctHeight>
+                </wp14:sizeRelV>
+              </wp:anchor>
+            </w:drawing>
+          </mc:Choice>
+          <mc:Fallback>
+            <w:pict>
+              <v:shape id="Text Box 83" o:spid="_x0000_s1064" type="#_x0000_t202" style="position:absolute;left:0;text-align:left;margin-left:37.95pt;margin-top:7.6pt;width:460pt;height:233.5pt;z-index:251704320;visibility:visible;mso-wrap-style:square;mso-height-percent:0;mso-wrap-distance-left:9pt;mso-wrap-distance-top:0;mso-wrap-distance-right:9pt;mso-wrap-distance-bottom:0;mso-position-horizontal:absolute;mso-position-horizontal-relative:text;mso-position-vertical:absolute;mso-position-vertical-relative:text;mso-height-percent:0;mso-height-relative:margin;v-text-anchor:top" o:gfxdata="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" fillcolor="white [3201]" strokeweight=".5pt">
+                <v:textbox>
+                  <w:txbxContent>
+                    <w:p>
+                      <w:pPr>
+                        <w:jc w:val="center"/>
+                      </w:pPr>
+                      <w:r>
+                        <w:rPr>
+                          <w:noProof/>
+                          <w:lang w:eastAsia="fr-FR"/>
+                        </w:rPr>
+                        <w:drawing>
+                          <wp:inline distT="0" distB="0" distL="0" distR="0" wp14:anchorId="539CFC86" wp14:editId="502706B9">
+                            <wp:extent cx="4318000" cy="2864689"/>
+                            <wp:effectExtent l="0" t="0" r="6350" b="0"/>
+                            <wp:docPr id="84" name="Picture 84"/>
+                            <wp:cNvGraphicFramePr>
+                              <a:graphicFrameLocks xmlns:a="http://schemas.openxmlformats.org/drawingml/2006/main" noChangeAspect="1"/>
+                            </wp:cNvGraphicFramePr>
+                            <a:graphic xmlns:a="http://schemas.openxmlformats.org/drawingml/2006/main">
+                              <a:graphicData uri="http://schemas.openxmlformats.org/drawingml/2006/picture">
+                                <pic:pic xmlns:pic="http://schemas.openxmlformats.org/drawingml/2006/picture">
+                                  <pic:nvPicPr>
+                                    <pic:cNvPr id="1" name=""/>
+                                    <pic:cNvPicPr/>
+                                  </pic:nvPicPr>
+                                  <pic:blipFill>
+                                    <a:blip r:embed="rId54"/>
+                                    <a:stretch>
+                                      <a:fillRect/>
+                                    </a:stretch>
+                                  </pic:blipFill>
+                                  <pic:spPr>
+                                    <a:xfrm>
+                                      <a:off x="0" y="0"/>
+                                      <a:ext cx="4328498" cy="2871653"/>
+                                    </a:xfrm>
+                                    <a:prstGeom prst="rect">
+                                      <a:avLst/>
+                                    </a:prstGeom>
+                                  </pic:spPr>
+                                </pic:pic>
+                              </a:graphicData>
+                            </a:graphic>
+                          </wp:inline>
+                        </w:drawing>
+                      </w:r>
+                    </w:p>
+                  </w:txbxContent>
+                </v:textbox>
+              </v:shape>
+            </w:pict>
+          </mc:Fallback>
+        </mc:AlternateContent>
+      </w:r>
+    </w:p>
+    <w:p/>
+    <w:p/>
+    <w:p/>
+    <w:p/>
+    <w:p/>
+    <w:p/>
+    <w:p/>
+    <w:p/>
+    <w:p/>
+    <w:p/>
+    <w:p/>
+    <w:p>
+      <w:pPr>
+        <w:rPr>
+          <w:b/>
+        </w:rPr>
+      </w:pPr>
+      <w:r>
+        <w:rPr>
+          <w:b/>
+        </w:rPr>
+        <w:t>PERMISSIONS</w:t>
+      </w:r>
+    </w:p>
+    <w:p>
+      <w:pPr>
+        <w:pStyle w:val="ListParagraph"/>
+        <w:numPr>
+          <w:ilvl w:val="0"/>
+          <w:numId w:val="1"/>
+        </w:numPr>
+      </w:pPr>
+      <w:r>
+        <w:t>Restreindre l’application à être utilisée par un user authentifié</w:t>
+      </w:r>
+    </w:p>
+    <w:p>
+      <w:pPr>
+        <w:pStyle w:val="ListParagraph"/>
+      </w:pPr>
+      <w:r>
+        <w:rPr>
+          <w:noProof/>
+          <w:lang w:eastAsia="fr-FR"/>
+        </w:rPr>
+        <mc:AlternateContent>
+          <mc:Choice Requires="wps">
+            <w:drawing>
+              <wp:anchor distT="0" distB="0" distL="114300" distR="114300" simplePos="0" relativeHeight="251705344" behindDoc="0" locked="0" layoutInCell="1" allowOverlap="1">
+                <wp:simplePos x="0" y="0"/>
+                <wp:positionH relativeFrom="column">
+                  <wp:posOffset>393065</wp:posOffset>
+                </wp:positionH>
+                <wp:positionV relativeFrom="paragraph">
+                  <wp:posOffset>34925</wp:posOffset>
+                </wp:positionV>
+                <wp:extent cx="5937250" cy="1104900"/>
+                <wp:effectExtent l="0" t="0" r="25400" b="19050"/>
+                <wp:wrapNone/>
+                <wp:docPr id="85" name="Text Box 85"/>
+                <wp:cNvGraphicFramePr/>
+                <a:graphic xmlns:a="http://schemas.openxmlformats.org/drawingml/2006/main">
+                  <a:graphicData uri="http://schemas.microsoft.com/office/word/2010/wordprocessingShape">
+                    <wps:wsp>
+                      <wps:cNvSpPr txBox="1"/>
+                      <wps:spPr>
+                        <a:xfrm>
+                          <a:off x="0" y="0"/>
+                          <a:ext cx="5937250" cy="1104900"/>
+                        </a:xfrm>
+                        <a:prstGeom prst="rect">
+                          <a:avLst/>
+                        </a:prstGeom>
+                        <a:solidFill>
+                          <a:schemeClr val="lt1"/>
+                        </a:solidFill>
+                        <a:ln w="6350">
+                          <a:solidFill>
+                            <a:prstClr val="black"/>
+                          </a:solidFill>
+                        </a:ln>
+                      </wps:spPr>
+                      <wps:txbx>
+                        <w:txbxContent>
+                          <w:p>
+                            <w:pPr>
+                              <w:jc w:val="center"/>
+                            </w:pPr>
+                            <w:r>
+                              <w:rPr>
+                                <w:noProof/>
+                                <w:lang w:eastAsia="fr-FR"/>
+                              </w:rPr>
+                              <w:drawing>
+                                <wp:inline distT="0" distB="0" distL="0" distR="0" wp14:anchorId="378A986B" wp14:editId="4D5C07CA">
+                                  <wp:extent cx="5748020" cy="909320"/>
+                                  <wp:effectExtent l="0" t="0" r="5080" b="5080"/>
+                                  <wp:docPr id="92" name="Picture 92"/>
+                                  <wp:cNvGraphicFramePr>
+                                    <a:graphicFrameLocks xmlns:a="http://schemas.openxmlformats.org/drawingml/2006/main" noChangeAspect="1"/>
+                                  </wp:cNvGraphicFramePr>
+                                  <a:graphic xmlns:a="http://schemas.openxmlformats.org/drawingml/2006/main">
+                                    <a:graphicData uri="http://schemas.openxmlformats.org/drawingml/2006/picture">
+                                      <pic:pic xmlns:pic="http://schemas.openxmlformats.org/drawingml/2006/picture">
+                                        <pic:nvPicPr>
+                                          <pic:cNvPr id="1" name=""/>
+                                          <pic:cNvPicPr/>
+                                        </pic:nvPicPr>
+                                        <pic:blipFill>
+                                          <a:blip r:embed="rId55"/>
+                                          <a:stretch>
+                                            <a:fillRect/>
+                                          </a:stretch>
+                                        </pic:blipFill>
+                                        <pic:spPr>
+                                          <a:xfrm>
+                                            <a:off x="0" y="0"/>
+                                            <a:ext cx="5748020" cy="909320"/>
+                                          </a:xfrm>
+                                          <a:prstGeom prst="rect">
+                                            <a:avLst/>
+                                          </a:prstGeom>
+                                        </pic:spPr>
+                                      </pic:pic>
+                                    </a:graphicData>
+                                  </a:graphic>
+                                </wp:inline>
+                              </w:drawing>
+                            </w:r>
+                          </w:p>
+                        </w:txbxContent>
+                      </wps:txbx>
+                      <wps:bodyPr rot="0" spcFirstLastPara="0" vertOverflow="overflow" horzOverflow="overflow" vert="horz" wrap="square" lIns="91440" tIns="45720" rIns="91440" bIns="45720" numCol="1" spcCol="0" rtlCol="0" fromWordArt="0" anchor="t" anchorCtr="0" forceAA="0" compatLnSpc="1">
+                        <a:prstTxWarp prst="textNoShape">
+                          <a:avLst/>
+                        </a:prstTxWarp>
+                        <a:noAutofit/>
+                      </wps:bodyPr>
+                    </wps:wsp>
+                  </a:graphicData>
+                </a:graphic>
+                <wp14:sizeRelV relativeFrom="margin">
+                  <wp14:pctHeight>0</wp14:pctHeight>
+                </wp14:sizeRelV>
+              </wp:anchor>
+            </w:drawing>
+          </mc:Choice>
+          <mc:Fallback>
+            <w:pict>
+              <v:shape id="Text Box 85" o:spid="_x0000_s1065" type="#_x0000_t202" style="position:absolute;left:0;text-align:left;margin-left:30.95pt;margin-top:2.75pt;width:467.5pt;height:87pt;z-index:251705344;visibility:visible;mso-wrap-style:square;mso-height-percent:0;mso-wrap-distance-left:9pt;mso-wrap-distance-top:0;mso-wrap-distance-right:9pt;mso-wrap-distance-bottom:0;mso-position-horizontal:absolute;mso-position-horizontal-relative:text;mso-position-vertical:absolute;mso-position-vertical-relative:text;mso-height-percent:0;mso-height-relative:margin;v-text-anchor:top" o:gfxdata="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" fillcolor="white [3201]" strokeweight=".5pt">
+                <v:textbox>
+                  <w:txbxContent>
+                    <w:p>
+                      <w:pPr>
+                        <w:jc w:val="center"/>
+                      </w:pPr>
+                      <w:r>
+                        <w:rPr>
+                          <w:noProof/>
+                          <w:lang w:eastAsia="fr-FR"/>
+                        </w:rPr>
+                        <w:drawing>
+                          <wp:inline distT="0" distB="0" distL="0" distR="0" wp14:anchorId="378A986B" wp14:editId="4D5C07CA">
+                            <wp:extent cx="5748020" cy="909320"/>
+                            <wp:effectExtent l="0" t="0" r="5080" b="5080"/>
+                            <wp:docPr id="92" name="Picture 92"/>
+                            <wp:cNvGraphicFramePr>
+                              <a:graphicFrameLocks xmlns:a="http://schemas.openxmlformats.org/drawingml/2006/main" noChangeAspect="1"/>
+                            </wp:cNvGraphicFramePr>
+                            <a:graphic xmlns:a="http://schemas.openxmlformats.org/drawingml/2006/main">
+                              <a:graphicData uri="http://schemas.openxmlformats.org/drawingml/2006/picture">
+                                <pic:pic xmlns:pic="http://schemas.openxmlformats.org/drawingml/2006/picture">
+                                  <pic:nvPicPr>
+                                    <pic:cNvPr id="1" name=""/>
+                                    <pic:cNvPicPr/>
+                                  </pic:nvPicPr>
+                                  <pic:blipFill>
+                                    <a:blip r:embed="rId55"/>
+                                    <a:stretch>
+                                      <a:fillRect/>
+                                    </a:stretch>
+                                  </pic:blipFill>
+                                  <pic:spPr>
+                                    <a:xfrm>
+                                      <a:off x="0" y="0"/>
+                                      <a:ext cx="5748020" cy="909320"/>
+                                    </a:xfrm>
+                                    <a:prstGeom prst="rect">
+                                      <a:avLst/>
+                                    </a:prstGeom>
+                                  </pic:spPr>
+                                </pic:pic>
+                              </a:graphicData>
+                            </a:graphic>
+                          </wp:inline>
+                        </w:drawing>
+                      </w:r>
+                    </w:p>
+                  </w:txbxContent>
+                </v:textbox>
+              </v:shape>
+            </w:pict>
+          </mc:Fallback>
+        </mc:AlternateContent>
+      </w:r>
+    </w:p>
+    <w:p/>
+    <w:p/>
+    <w:p/>
+    <w:p>
+      <w:pPr>
+        <w:pStyle w:val="ListParagraph"/>
+        <w:numPr>
+          <w:ilvl w:val="0"/>
+          <w:numId w:val="1"/>
+        </w:numPr>
+      </w:pPr>
+      <w:r>
+        <w:lastRenderedPageBreak/>
+        <w:t>Autorisons notre vue à utiliser des</w:t>
+      </w:r>
+      <w:r>
+        <w:t xml:space="preserve"> class</w:t>
+      </w:r>
+      <w:r>
+        <w:t>es</w:t>
+      </w:r>
+      <w:r>
+        <w:t xml:space="preserve"> </w:t>
+      </w:r>
+      <w:proofErr w:type="spellStart"/>
+      <w:r>
+        <w:rPr>
+          <w:b/>
+        </w:rPr>
+        <w:t>TokenAuthentication</w:t>
+      </w:r>
+      <w:proofErr w:type="spellEnd"/>
+      <w:r>
+        <w:t xml:space="preserve"> et </w:t>
+      </w:r>
+      <w:proofErr w:type="spellStart"/>
+      <w:r>
+        <w:rPr>
+          <w:b/>
+        </w:rPr>
+        <w:t>IsAuthenticated</w:t>
+      </w:r>
+      <w:proofErr w:type="spellEnd"/>
+    </w:p>
+    <w:p>
+      <w:pPr>
+        <w:pStyle w:val="ListParagraph"/>
+      </w:pPr>
+      <w:r>
+        <w:rPr>
+          <w:noProof/>
+          <w:lang w:eastAsia="fr-FR"/>
+        </w:rPr>
+        <mc:AlternateContent>
+          <mc:Choice Requires="wps">
+            <w:drawing>
+              <wp:anchor distT="0" distB="0" distL="114300" distR="114300" simplePos="0" relativeHeight="251706368" behindDoc="0" locked="0" layoutInCell="1" allowOverlap="1">
+                <wp:simplePos x="0" y="0"/>
+                <wp:positionH relativeFrom="column">
+                  <wp:posOffset>266065</wp:posOffset>
+                </wp:positionH>
+                <wp:positionV relativeFrom="paragraph">
+                  <wp:posOffset>81915</wp:posOffset>
+                </wp:positionV>
+                <wp:extent cx="6261100" cy="2209800"/>
+                <wp:effectExtent l="0" t="0" r="25400" b="19050"/>
+                <wp:wrapNone/>
+                <wp:docPr id="87" name="Text Box 87"/>
+                <wp:cNvGraphicFramePr/>
+                <a:graphic xmlns:a="http://schemas.openxmlformats.org/drawingml/2006/main">
+                  <a:graphicData uri="http://schemas.microsoft.com/office/word/2010/wordprocessingShape">
+                    <wps:wsp>
+                      <wps:cNvSpPr txBox="1"/>
+                      <wps:spPr>
+                        <a:xfrm>
+                          <a:off x="0" y="0"/>
+                          <a:ext cx="6261100" cy="2209800"/>
+                        </a:xfrm>
+                        <a:prstGeom prst="rect">
+                          <a:avLst/>
+                        </a:prstGeom>
+                        <a:solidFill>
+                          <a:schemeClr val="lt1"/>
+                        </a:solidFill>
+                        <a:ln w="6350">
+                          <a:solidFill>
+                            <a:prstClr val="black"/>
+                          </a:solidFill>
+                        </a:ln>
+                      </wps:spPr>
+                      <wps:txbx>
+                        <w:txbxContent>
+                          <w:p>
+                            <w:pPr>
+                              <w:jc w:val="center"/>
+                            </w:pPr>
+                            <w:r>
+                              <w:rPr>
+                                <w:noProof/>
+                                <w:lang w:eastAsia="fr-FR"/>
+                              </w:rPr>
+                              <w:drawing>
+                                <wp:inline distT="0" distB="0" distL="0" distR="0" wp14:anchorId="36A4143C" wp14:editId="06183059">
+                                  <wp:extent cx="4229100" cy="2112010"/>
+                                  <wp:effectExtent l="0" t="0" r="0" b="2540"/>
+                                  <wp:docPr id="93" name="Picture 93"/>
+                                  <wp:cNvGraphicFramePr>
+                                    <a:graphicFrameLocks xmlns:a="http://schemas.openxmlformats.org/drawingml/2006/main" noChangeAspect="1"/>
+                                  </wp:cNvGraphicFramePr>
+                                  <a:graphic xmlns:a="http://schemas.openxmlformats.org/drawingml/2006/main">
+                                    <a:graphicData uri="http://schemas.openxmlformats.org/drawingml/2006/picture">
+                                      <pic:pic xmlns:pic="http://schemas.openxmlformats.org/drawingml/2006/picture">
+                                        <pic:nvPicPr>
+                                          <pic:cNvPr id="1" name=""/>
+                                          <pic:cNvPicPr/>
+                                        </pic:nvPicPr>
+                                        <pic:blipFill>
+                                          <a:blip r:embed="rId56"/>
+                                          <a:stretch>
+                                            <a:fillRect/>
+                                          </a:stretch>
+                                        </pic:blipFill>
+                                        <pic:spPr>
+                                          <a:xfrm>
+                                            <a:off x="0" y="0"/>
+                                            <a:ext cx="4229100" cy="2112010"/>
+                                          </a:xfrm>
+                                          <a:prstGeom prst="rect">
+                                            <a:avLst/>
+                                          </a:prstGeom>
+                                        </pic:spPr>
+                                      </pic:pic>
+                                    </a:graphicData>
+                                  </a:graphic>
+                                </wp:inline>
+                              </w:drawing>
+                            </w:r>
+                          </w:p>
+                        </w:txbxContent>
+                      </wps:txbx>
+                      <wps:bodyPr rot="0" spcFirstLastPara="0" vertOverflow="overflow" horzOverflow="overflow" vert="horz" wrap="square" lIns="91440" tIns="45720" rIns="91440" bIns="45720" numCol="1" spcCol="0" rtlCol="0" fromWordArt="0" anchor="t" anchorCtr="0" forceAA="0" compatLnSpc="1">
+                        <a:prstTxWarp prst="textNoShape">
+                          <a:avLst/>
+                        </a:prstTxWarp>
+                        <a:noAutofit/>
+                      </wps:bodyPr>
+                    </wps:wsp>
+                  </a:graphicData>
+                </a:graphic>
+                <wp14:sizeRelV relativeFrom="margin">
+                  <wp14:pctHeight>0</wp14:pctHeight>
+                </wp14:sizeRelV>
+              </wp:anchor>
+            </w:drawing>
+          </mc:Choice>
+          <mc:Fallback>
+            <w:pict>
+              <v:shape id="Text Box 87" o:spid="_x0000_s1066" type="#_x0000_t202" style="position:absolute;left:0;text-align:left;margin-left:20.95pt;margin-top:6.45pt;width:493pt;height:174pt;z-index:251706368;visibility:visible;mso-wrap-style:square;mso-height-percent:0;mso-wrap-distance-left:9pt;mso-wrap-distance-top:0;mso-wrap-distance-right:9pt;mso-wrap-distance-bottom:0;mso-position-horizontal:absolute;mso-position-horizontal-relative:text;mso-position-vertical:absolute;mso-position-vertical-relative:text;mso-height-percent:0;mso-height-relative:margin;v-text-anchor:top" o:gfxdata="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" fillcolor="white [3201]" strokeweight=".5pt">
+                <v:textbox>
+                  <w:txbxContent>
+                    <w:p>
+                      <w:pPr>
+                        <w:jc w:val="center"/>
+                      </w:pPr>
+                      <w:r>
+                        <w:rPr>
+                          <w:noProof/>
+                          <w:lang w:eastAsia="fr-FR"/>
+                        </w:rPr>
+                        <w:drawing>
+                          <wp:inline distT="0" distB="0" distL="0" distR="0" wp14:anchorId="36A4143C" wp14:editId="06183059">
+                            <wp:extent cx="4229100" cy="2112010"/>
+                            <wp:effectExtent l="0" t="0" r="0" b="2540"/>
+                            <wp:docPr id="93" name="Picture 93"/>
+                            <wp:cNvGraphicFramePr>
+                              <a:graphicFrameLocks xmlns:a="http://schemas.openxmlformats.org/drawingml/2006/main" noChangeAspect="1"/>
+                            </wp:cNvGraphicFramePr>
+                            <a:graphic xmlns:a="http://schemas.openxmlformats.org/drawingml/2006/main">
+                              <a:graphicData uri="http://schemas.openxmlformats.org/drawingml/2006/picture">
+                                <pic:pic xmlns:pic="http://schemas.openxmlformats.org/drawingml/2006/picture">
+                                  <pic:nvPicPr>
+                                    <pic:cNvPr id="1" name=""/>
+                                    <pic:cNvPicPr/>
+                                  </pic:nvPicPr>
+                                  <pic:blipFill>
+                                    <a:blip r:embed="rId56"/>
+                                    <a:stretch>
+                                      <a:fillRect/>
+                                    </a:stretch>
+                                  </pic:blipFill>
+                                  <pic:spPr>
+                                    <a:xfrm>
+                                      <a:off x="0" y="0"/>
+                                      <a:ext cx="4229100" cy="2112010"/>
+                                    </a:xfrm>
+                                    <a:prstGeom prst="rect">
+                                      <a:avLst/>
+                                    </a:prstGeom>
+                                  </pic:spPr>
+                                </pic:pic>
+                              </a:graphicData>
+                            </a:graphic>
+                          </wp:inline>
+                        </w:drawing>
+                      </w:r>
+                    </w:p>
+                  </w:txbxContent>
+                </v:textbox>
+              </v:shape>
+            </w:pict>
+          </mc:Fallback>
+        </mc:AlternateContent>
+      </w:r>
+    </w:p>
+    <w:p/>
+    <w:p/>
+    <w:p/>
+    <w:p/>
+    <w:p/>
+    <w:p/>
+    <w:p/>
+    <w:p/>
+    <w:p>
+      <w:pPr>
+        <w:pStyle w:val="ListParagraph"/>
+        <w:numPr>
+          <w:ilvl w:val="0"/>
+          <w:numId w:val="1"/>
+        </w:numPr>
+      </w:pPr>
+      <w:r>
+        <w:rPr>
+          <w:noProof/>
+          <w:lang w:eastAsia="fr-FR"/>
+        </w:rPr>
+        <mc:AlternateContent>
+          <mc:Choice Requires="wps">
+            <w:drawing>
+              <wp:anchor distT="0" distB="0" distL="114300" distR="114300" simplePos="0" relativeHeight="251707392" behindDoc="0" locked="0" layoutInCell="1" allowOverlap="1">
+                <wp:simplePos x="0" y="0"/>
+                <wp:positionH relativeFrom="margin">
+                  <wp:posOffset>-635</wp:posOffset>
+                </wp:positionH>
+                <wp:positionV relativeFrom="paragraph">
+                  <wp:posOffset>51435</wp:posOffset>
+                </wp:positionV>
+                <wp:extent cx="6457950" cy="2717800"/>
+                <wp:effectExtent l="0" t="0" r="19050" b="25400"/>
+                <wp:wrapNone/>
+                <wp:docPr id="89" name="Text Box 89"/>
+                <wp:cNvGraphicFramePr/>
+                <a:graphic xmlns:a="http://schemas.openxmlformats.org/drawingml/2006/main">
+                  <a:graphicData uri="http://schemas.microsoft.com/office/word/2010/wordprocessingShape">
+                    <wps:wsp>
+                      <wps:cNvSpPr txBox="1"/>
+                      <wps:spPr>
+                        <a:xfrm>
+                          <a:off x="0" y="0"/>
+                          <a:ext cx="6457950" cy="2717800"/>
+                        </a:xfrm>
+                        <a:prstGeom prst="rect">
+                          <a:avLst/>
+                        </a:prstGeom>
+                        <a:solidFill>
+                          <a:schemeClr val="lt1"/>
+                        </a:solidFill>
+                        <a:ln w="6350">
+                          <a:solidFill>
+                            <a:prstClr val="black"/>
+                          </a:solidFill>
+                        </a:ln>
+                      </wps:spPr>
+                      <wps:txbx>
+                        <w:txbxContent>
+                          <w:p>
+                            <w:r>
+                              <w:rPr>
+                                <w:noProof/>
+                                <w:lang w:eastAsia="fr-FR"/>
+                              </w:rPr>
+                              <w:drawing>
+                                <wp:inline distT="0" distB="0" distL="0" distR="0" wp14:anchorId="228848DE" wp14:editId="68B244CB">
+                                  <wp:extent cx="6268720" cy="2622550"/>
+                                  <wp:effectExtent l="0" t="0" r="0" b="6350"/>
+                                  <wp:docPr id="91" name="Picture 91"/>
+                                  <wp:cNvGraphicFramePr>
+                                    <a:graphicFrameLocks xmlns:a="http://schemas.openxmlformats.org/drawingml/2006/main" noChangeAspect="1"/>
+                                  </wp:cNvGraphicFramePr>
+                                  <a:graphic xmlns:a="http://schemas.openxmlformats.org/drawingml/2006/main">
+                                    <a:graphicData uri="http://schemas.openxmlformats.org/drawingml/2006/picture">
+                                      <pic:pic xmlns:pic="http://schemas.openxmlformats.org/drawingml/2006/picture">
+                                        <pic:nvPicPr>
+                                          <pic:cNvPr id="1" name=""/>
+                                          <pic:cNvPicPr/>
+                                        </pic:nvPicPr>
+                                        <pic:blipFill>
+                                          <a:blip r:embed="rId57"/>
+                                          <a:stretch>
+                                            <a:fillRect/>
+                                          </a:stretch>
+                                        </pic:blipFill>
+                                        <pic:spPr>
+                                          <a:xfrm>
+                                            <a:off x="0" y="0"/>
+                                            <a:ext cx="6268720" cy="2622550"/>
+                                          </a:xfrm>
+                                          <a:prstGeom prst="rect">
+                                            <a:avLst/>
+                                          </a:prstGeom>
+                                        </pic:spPr>
+                                      </pic:pic>
+                                    </a:graphicData>
+                                  </a:graphic>
+                                </wp:inline>
+                              </w:drawing>
+                            </w:r>
+                          </w:p>
+                        </w:txbxContent>
+                      </wps:txbx>
+                      <wps:bodyPr rot="0" spcFirstLastPara="0" vertOverflow="overflow" horzOverflow="overflow" vert="horz" wrap="square" lIns="91440" tIns="45720" rIns="91440" bIns="45720" numCol="1" spcCol="0" rtlCol="0" fromWordArt="0" anchor="t" anchorCtr="0" forceAA="0" compatLnSpc="1">
+                        <a:prstTxWarp prst="textNoShape">
+                          <a:avLst/>
+                        </a:prstTxWarp>
+                        <a:noAutofit/>
+                      </wps:bodyPr>
+                    </wps:wsp>
+                  </a:graphicData>
+                </a:graphic>
+                <wp14:sizeRelH relativeFrom="margin">
+                  <wp14:pctWidth>0</wp14:pctWidth>
+                </wp14:sizeRelH>
+                <wp14:sizeRelV relativeFrom="margin">
+                  <wp14:pctHeight>0</wp14:pctHeight>
+                </wp14:sizeRelV>
+              </wp:anchor>
+            </w:drawing>
+          </mc:Choice>
+          <mc:Fallback>
+            <w:pict>
+              <v:shape id="Text Box 89" o:spid="_x0000_s1067" type="#_x0000_t202" style="position:absolute;left:0;text-align:left;margin-left:-.05pt;margin-top:4.05pt;width:508.5pt;height:214pt;z-index:251707392;visibility:visible;mso-wrap-style:square;mso-width-percent:0;mso-height-percent:0;mso-wrap-distance-left:9pt;mso-wrap-distance-top:0;mso-wrap-distance-right:9pt;mso-wrap-distance-bottom:0;mso-position-horizontal:absolute;mso-position-horizontal-relative:margin;mso-position-vertical:absolute;mso-position-vertical-relative:text;mso-width-percent:0;mso-height-percent:0;mso-width-relative:margin;mso-height-relative:margin;v-text-anchor:top" o:gfxdata="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" fillcolor="white [3201]" strokeweight=".5pt">
+                <v:textbox>
+                  <w:txbxContent>
+                    <w:p>
+                      <w:r>
+                        <w:rPr>
+                          <w:noProof/>
+                          <w:lang w:eastAsia="fr-FR"/>
+                        </w:rPr>
+                        <w:drawing>
+                          <wp:inline distT="0" distB="0" distL="0" distR="0" wp14:anchorId="228848DE" wp14:editId="68B244CB">
+                            <wp:extent cx="6268720" cy="2622550"/>
+                            <wp:effectExtent l="0" t="0" r="0" b="6350"/>
+                            <wp:docPr id="91" name="Picture 91"/>
+                            <wp:cNvGraphicFramePr>
+                              <a:graphicFrameLocks xmlns:a="http://schemas.openxmlformats.org/drawingml/2006/main" noChangeAspect="1"/>
+                            </wp:cNvGraphicFramePr>
+                            <a:graphic xmlns:a="http://schemas.openxmlformats.org/drawingml/2006/main">
+                              <a:graphicData uri="http://schemas.openxmlformats.org/drawingml/2006/picture">
+                                <pic:pic xmlns:pic="http://schemas.openxmlformats.org/drawingml/2006/picture">
+                                  <pic:nvPicPr>
+                                    <pic:cNvPr id="1" name=""/>
+                                    <pic:cNvPicPr/>
+                                  </pic:nvPicPr>
+                                  <pic:blipFill>
+                                    <a:blip r:embed="rId57"/>
+                                    <a:stretch>
+                                      <a:fillRect/>
+                                    </a:stretch>
+                                  </pic:blipFill>
+                                  <pic:spPr>
+                                    <a:xfrm>
+                                      <a:off x="0" y="0"/>
+                                      <a:ext cx="6268720" cy="2622550"/>
+                                    </a:xfrm>
+                                    <a:prstGeom prst="rect">
+                                      <a:avLst/>
+                                    </a:prstGeom>
+                                  </pic:spPr>
+                                </pic:pic>
+                              </a:graphicData>
+                            </a:graphic>
+                          </wp:inline>
+                        </w:drawing>
+                      </w:r>
+                    </w:p>
+                  </w:txbxContent>
+                </v:textbox>
+                <w10:wrap anchorx="margin"/>
+              </v:shape>
+            </w:pict>
+          </mc:Fallback>
+        </mc:AlternateContent>
+      </w:r>
+    </w:p>
+    <w:p/>
+    <w:p/>
+    <w:p/>
+    <w:p/>
+    <w:p/>
+    <w:p/>
+    <w:p/>
+    <w:p/>
+    <w:p/>
+    <w:p/>
+    <w:p/>
+    <w:p/>
+    <w:p/>
+    <w:p/>
+    <w:p/>
+    <w:p/>
+    <w:p/>
+    <w:p/>
+    <w:p/>
+    <w:p/>
+    <w:p/>
+    <w:p/>
+    <w:p/>
+    <w:p/>
+    <w:p>
+      <w:pPr>
+        <w:rPr>
+          <w:b/>
+        </w:rPr>
+      </w:pPr>
+      <w:r>
+        <w:rPr>
+          <w:b/>
+        </w:rPr>
+        <w:t>ONE TO ONE RELATIONSHIP</w:t>
+      </w:r>
+    </w:p>
+    <w:p>
+      <w:pPr>
+        <w:pStyle w:val="ListParagraph"/>
+        <w:numPr>
+          <w:ilvl w:val="0"/>
+          <w:numId w:val="1"/>
+        </w:numPr>
+      </w:pPr>
+      <w:r>
+        <w:t>Dans notre fichier models.py créons notre relation</w:t>
+      </w:r>
+    </w:p>
+    <w:p>
+      <w:pPr>
+        <w:pStyle w:val="ListParagraph"/>
+      </w:pPr>
+      <w:r>
+        <w:rPr>
+          <w:noProof/>
+          <w:lang w:eastAsia="fr-FR"/>
+        </w:rPr>
+        <mc:AlternateContent>
+          <mc:Choice Requires="wps">
+            <w:drawing>
+              <wp:anchor distT="0" distB="0" distL="114300" distR="114300" simplePos="0" relativeHeight="251708416" behindDoc="0" locked="0" layoutInCell="1" allowOverlap="1">
+                <wp:simplePos x="0" y="0"/>
+                <wp:positionH relativeFrom="margin">
+                  <wp:align>right</wp:align>
+                </wp:positionH>
+                <wp:positionV relativeFrom="paragraph">
+                  <wp:posOffset>57150</wp:posOffset>
+                </wp:positionV>
+                <wp:extent cx="6191250" cy="2660650"/>
+                <wp:effectExtent l="0" t="0" r="19050" b="25400"/>
+                <wp:wrapNone/>
+                <wp:docPr id="94" name="Text Box 94"/>
+                <wp:cNvGraphicFramePr/>
+                <a:graphic xmlns:a="http://schemas.openxmlformats.org/drawingml/2006/main">
+                  <a:graphicData uri="http://schemas.microsoft.com/office/word/2010/wordprocessingShape">
+                    <wps:wsp>
+                      <wps:cNvSpPr txBox="1"/>
+                      <wps:spPr>
+                        <a:xfrm>
+                          <a:off x="0" y="0"/>
+                          <a:ext cx="6191250" cy="2660650"/>
+                        </a:xfrm>
+                        <a:prstGeom prst="rect">
+                          <a:avLst/>
+                        </a:prstGeom>
+                        <a:solidFill>
+                          <a:schemeClr val="lt1"/>
+                        </a:solidFill>
+                        <a:ln w="6350">
+                          <a:solidFill>
+                            <a:prstClr val="black"/>
+                          </a:solidFill>
+                        </a:ln>
+                      </wps:spPr>
+                      <wps:txbx>
+                        <w:txbxContent>
+                          <w:p>
+                            <w:pPr>
+                              <w:jc w:val="center"/>
+                            </w:pPr>
+                            <w:r>
+                              <w:rPr>
+                                <w:noProof/>
+                                <w:lang w:eastAsia="fr-FR"/>
+                              </w:rPr>
+                              <w:drawing>
+                                <wp:inline distT="0" distB="0" distL="0" distR="0" wp14:anchorId="45C4A997" wp14:editId="191C9772">
+                                  <wp:extent cx="4646938" cy="2584450"/>
+                                  <wp:effectExtent l="0" t="0" r="1270" b="6350"/>
+                                  <wp:docPr id="95" name="Picture 95"/>
+                                  <wp:cNvGraphicFramePr>
+                                    <a:graphicFrameLocks xmlns:a="http://schemas.openxmlformats.org/drawingml/2006/main" noChangeAspect="1"/>
+                                  </wp:cNvGraphicFramePr>
+                                  <a:graphic xmlns:a="http://schemas.openxmlformats.org/drawingml/2006/main">
+                                    <a:graphicData uri="http://schemas.openxmlformats.org/drawingml/2006/picture">
+                                      <pic:pic xmlns:pic="http://schemas.openxmlformats.org/drawingml/2006/picture">
+                                        <pic:nvPicPr>
+                                          <pic:cNvPr id="1" name=""/>
+                                          <pic:cNvPicPr/>
+                                        </pic:nvPicPr>
+                                        <pic:blipFill>
+                                          <a:blip r:embed="rId58"/>
+                                          <a:stretch>
+                                            <a:fillRect/>
+                                          </a:stretch>
+                                        </pic:blipFill>
+                                        <pic:spPr>
+                                          <a:xfrm>
+                                            <a:off x="0" y="0"/>
+                                            <a:ext cx="4656118" cy="2589556"/>
+                                          </a:xfrm>
+                                          <a:prstGeom prst="rect">
+                                            <a:avLst/>
+                                          </a:prstGeom>
+                                        </pic:spPr>
+                                      </pic:pic>
+                                    </a:graphicData>
+                                  </a:graphic>
+                                </wp:inline>
+                              </w:drawing>
+                            </w:r>
+                          </w:p>
+                        </w:txbxContent>
+                      </wps:txbx>
+                      <wps:bodyPr rot="0" spcFirstLastPara="0" vertOverflow="overflow" horzOverflow="overflow" vert="horz" wrap="square" lIns="91440" tIns="45720" rIns="91440" bIns="45720" numCol="1" spcCol="0" rtlCol="0" fromWordArt="0" anchor="t" anchorCtr="0" forceAA="0" compatLnSpc="1">
+                        <a:prstTxWarp prst="textNoShape">
+                          <a:avLst/>
+                        </a:prstTxWarp>
+                        <a:noAutofit/>
+                      </wps:bodyPr>
+                    </wps:wsp>
+                  </a:graphicData>
+                </a:graphic>
+                <wp14:sizeRelH relativeFrom="margin">
+                  <wp14:pctWidth>0</wp14:pctWidth>
+                </wp14:sizeRelH>
+                <wp14:sizeRelV relativeFrom="margin">
+                  <wp14:pctHeight>0</wp14:pctHeight>
+                </wp14:sizeRelV>
+              </wp:anchor>
+            </w:drawing>
+          </mc:Choice>
+          <mc:Fallback>
+            <w:pict>
+              <v:shape id="Text Box 94" o:spid="_x0000_s1068" type="#_x0000_t202" style="position:absolute;left:0;text-align:left;margin-left:436.3pt;margin-top:4.5pt;width:487.5pt;height:209.5pt;z-index:251708416;visibility:visible;mso-wrap-style:square;mso-width-percent:0;mso-height-percent:0;mso-wrap-distance-left:9pt;mso-wrap-distance-top:0;mso-wrap-distance-right:9pt;mso-wrap-distance-bottom:0;mso-position-horizontal:right;mso-position-horizontal-relative:margin;mso-position-vertical:absolute;mso-position-vertical-relative:text;mso-width-percent:0;mso-height-percent:0;mso-width-relative:margin;mso-height-relative:margin;v-text-anchor:top" o:gfxdata="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" fillcolor="white [3201]" strokeweight=".5pt">
+                <v:textbox>
+                  <w:txbxContent>
+                    <w:p>
+                      <w:pPr>
+                        <w:jc w:val="center"/>
+                      </w:pPr>
+                      <w:r>
+                        <w:rPr>
+                          <w:noProof/>
+                          <w:lang w:eastAsia="fr-FR"/>
+                        </w:rPr>
+                        <w:drawing>
+                          <wp:inline distT="0" distB="0" distL="0" distR="0" wp14:anchorId="45C4A997" wp14:editId="191C9772">
+                            <wp:extent cx="4646938" cy="2584450"/>
+                            <wp:effectExtent l="0" t="0" r="1270" b="6350"/>
+                            <wp:docPr id="95" name="Picture 95"/>
+                            <wp:cNvGraphicFramePr>
+                              <a:graphicFrameLocks xmlns:a="http://schemas.openxmlformats.org/drawingml/2006/main" noChangeAspect="1"/>
+                            </wp:cNvGraphicFramePr>
+                            <a:graphic xmlns:a="http://schemas.openxmlformats.org/drawingml/2006/main">
+                              <a:graphicData uri="http://schemas.openxmlformats.org/drawingml/2006/picture">
+                                <pic:pic xmlns:pic="http://schemas.openxmlformats.org/drawingml/2006/picture">
+                                  <pic:nvPicPr>
+                                    <pic:cNvPr id="1" name=""/>
+                                    <pic:cNvPicPr/>
+                                  </pic:nvPicPr>
+                                  <pic:blipFill>
+                                    <a:blip r:embed="rId58"/>
+                                    <a:stretch>
+                                      <a:fillRect/>
+                                    </a:stretch>
+                                  </pic:blipFill>
+                                  <pic:spPr>
+                                    <a:xfrm>
+                                      <a:off x="0" y="0"/>
+                                      <a:ext cx="4656118" cy="2589556"/>
+                                    </a:xfrm>
+                                    <a:prstGeom prst="rect">
+                                      <a:avLst/>
+                                    </a:prstGeom>
+                                  </pic:spPr>
+                                </pic:pic>
+                              </a:graphicData>
+                            </a:graphic>
+                          </wp:inline>
+                        </w:drawing>
+                      </w:r>
+                    </w:p>
+                  </w:txbxContent>
+                </v:textbox>
+                <w10:wrap anchorx="margin"/>
+              </v:shape>
+            </w:pict>
+          </mc:Fallback>
+        </mc:AlternateContent>
+      </w:r>
+    </w:p>
+    <w:p/>
+    <w:p/>
+    <w:p/>
+    <w:p/>
+    <w:p/>
+    <w:p/>
+    <w:p/>
+    <w:p/>
+    <w:p/>
+    <w:p>
+      <w:pPr>
+        <w:pStyle w:val="ListParagraph"/>
+        <w:numPr>
+          <w:ilvl w:val="0"/>
+          <w:numId w:val="1"/>
+        </w:numPr>
+      </w:pPr>
+      <w:r>
+        <w:t>python manage.py makemigrations</w:t>
+      </w:r>
+    </w:p>
+    <w:p>
+      <w:pPr>
+        <w:pStyle w:val="ListParagraph"/>
+      </w:pPr>
+      <w:r>
+        <w:rPr>
+          <w:noProof/>
+          <w:lang w:eastAsia="fr-FR"/>
+        </w:rPr>
+        <mc:AlternateContent>
+          <mc:Choice Requires="wps">
+            <w:drawing>
+              <wp:anchor distT="0" distB="0" distL="114300" distR="114300" simplePos="0" relativeHeight="251709440" behindDoc="0" locked="0" layoutInCell="1" allowOverlap="1">
+                <wp:simplePos x="0" y="0"/>
+                <wp:positionH relativeFrom="column">
+                  <wp:posOffset>247015</wp:posOffset>
+                </wp:positionH>
+                <wp:positionV relativeFrom="paragraph">
+                  <wp:posOffset>71120</wp:posOffset>
+                </wp:positionV>
+                <wp:extent cx="6242050" cy="882650"/>
+                <wp:effectExtent l="0" t="0" r="25400" b="12700"/>
+                <wp:wrapNone/>
+                <wp:docPr id="96" name="Text Box 96"/>
+                <wp:cNvGraphicFramePr/>
+                <a:graphic xmlns:a="http://schemas.openxmlformats.org/drawingml/2006/main">
+                  <a:graphicData uri="http://schemas.microsoft.com/office/word/2010/wordprocessingShape">
+                    <wps:wsp>
+                      <wps:cNvSpPr txBox="1"/>
+                      <wps:spPr>
+                        <a:xfrm>
+                          <a:off x="0" y="0"/>
+                          <a:ext cx="6242050" cy="882650"/>
+                        </a:xfrm>
+                        <a:prstGeom prst="rect">
+                          <a:avLst/>
+                        </a:prstGeom>
+                        <a:solidFill>
+                          <a:schemeClr val="lt1"/>
+                        </a:solidFill>
+                        <a:ln w="6350">
+                          <a:solidFill>
+                            <a:prstClr val="black"/>
+                          </a:solidFill>
+                        </a:ln>
+                      </wps:spPr>
+                      <wps:txbx>
+                        <w:txbxContent>
+                          <w:p>
+                            <w:pPr>
+                              <w:jc w:val="center"/>
+                            </w:pPr>
+                            <w:r>
+                              <w:rPr>
+                                <w:noProof/>
+                                <w:lang w:eastAsia="fr-FR"/>
+                              </w:rPr>
+                              <w:drawing>
+                                <wp:inline distT="0" distB="0" distL="0" distR="0" wp14:anchorId="0CF112F7" wp14:editId="60AC768A">
+                                  <wp:extent cx="3244215" cy="784860"/>
+                                  <wp:effectExtent l="0" t="0" r="0" b="0"/>
+                                  <wp:docPr id="97" name="Picture 97"/>
+                                  <wp:cNvGraphicFramePr>
+                                    <a:graphicFrameLocks xmlns:a="http://schemas.openxmlformats.org/drawingml/2006/main" noChangeAspect="1"/>
+                                  </wp:cNvGraphicFramePr>
+                                  <a:graphic xmlns:a="http://schemas.openxmlformats.org/drawingml/2006/main">
+                                    <a:graphicData uri="http://schemas.openxmlformats.org/drawingml/2006/picture">
+                                      <pic:pic xmlns:pic="http://schemas.openxmlformats.org/drawingml/2006/picture">
+                                        <pic:nvPicPr>
+                                          <pic:cNvPr id="1" name=""/>
+                                          <pic:cNvPicPr/>
+                                        </pic:nvPicPr>
+                                        <pic:blipFill>
+                                          <a:blip r:embed="rId59"/>
+                                          <a:stretch>
+                                            <a:fillRect/>
+                                          </a:stretch>
+                                        </pic:blipFill>
+                                        <pic:spPr>
+                                          <a:xfrm>
+                                            <a:off x="0" y="0"/>
+                                            <a:ext cx="3244215" cy="784860"/>
+                                          </a:xfrm>
+                                          <a:prstGeom prst="rect">
+                                            <a:avLst/>
+                                          </a:prstGeom>
+                                        </pic:spPr>
+                                      </pic:pic>
+                                    </a:graphicData>
+                                  </a:graphic>
+                                </wp:inline>
+                              </w:drawing>
+                            </w:r>
+                          </w:p>
+                        </w:txbxContent>
+                      </wps:txbx>
+                      <wps:bodyPr rot="0" spcFirstLastPara="0" vertOverflow="overflow" horzOverflow="overflow" vert="horz" wrap="square" lIns="91440" tIns="45720" rIns="91440" bIns="45720" numCol="1" spcCol="0" rtlCol="0" fromWordArt="0" anchor="t" anchorCtr="0" forceAA="0" compatLnSpc="1">
+                        <a:prstTxWarp prst="textNoShape">
+                          <a:avLst/>
+                        </a:prstTxWarp>
+                        <a:noAutofit/>
+                      </wps:bodyPr>
+                    </wps:wsp>
+                  </a:graphicData>
+                </a:graphic>
+                <wp14:sizeRelH relativeFrom="margin">
+                  <wp14:pctWidth>0</wp14:pctWidth>
+                </wp14:sizeRelH>
+              </wp:anchor>
+            </w:drawing>
+          </mc:Choice>
+          <mc:Fallback>
+            <w:pict>
+              <v:shape id="Text Box 96" o:spid="_x0000_s1069" type="#_x0000_t202" style="position:absolute;left:0;text-align:left;margin-left:19.45pt;margin-top:5.6pt;width:491.5pt;height:69.5pt;z-index:251709440;visibility:visible;mso-wrap-style:square;mso-width-percent:0;mso-wrap-distance-left:9pt;mso-wrap-distance-top:0;mso-wrap-distance-right:9pt;mso-wrap-distance-bottom:0;mso-position-horizontal:absolute;mso-position-horizontal-relative:text;mso-position-vertical:absolute;mso-position-vertical-relative:text;mso-width-percent:0;mso-width-relative:margin;v-text-anchor:top" o:gfxdata="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" fillcolor="white [3201]" strokeweight=".5pt">
+                <v:textbox>
+                  <w:txbxContent>
+                    <w:p>
+                      <w:pPr>
+                        <w:jc w:val="center"/>
+                      </w:pPr>
+                      <w:r>
+                        <w:rPr>
+                          <w:noProof/>
+                          <w:lang w:eastAsia="fr-FR"/>
+                        </w:rPr>
+                        <w:drawing>
+                          <wp:inline distT="0" distB="0" distL="0" distR="0" wp14:anchorId="0CF112F7" wp14:editId="60AC768A">
+                            <wp:extent cx="3244215" cy="784860"/>
+                            <wp:effectExtent l="0" t="0" r="0" b="0"/>
+                            <wp:docPr id="97" name="Picture 97"/>
+                            <wp:cNvGraphicFramePr>
+                              <a:graphicFrameLocks xmlns:a="http://schemas.openxmlformats.org/drawingml/2006/main" noChangeAspect="1"/>
+                            </wp:cNvGraphicFramePr>
+                            <a:graphic xmlns:a="http://schemas.openxmlformats.org/drawingml/2006/main">
+                              <a:graphicData uri="http://schemas.openxmlformats.org/drawingml/2006/picture">
+                                <pic:pic xmlns:pic="http://schemas.openxmlformats.org/drawingml/2006/picture">
+                                  <pic:nvPicPr>
+                                    <pic:cNvPr id="1" name=""/>
+                                    <pic:cNvPicPr/>
+                                  </pic:nvPicPr>
+                                  <pic:blipFill>
+                                    <a:blip r:embed="rId59"/>
+                                    <a:stretch>
+                                      <a:fillRect/>
+                                    </a:stretch>
+                                  </pic:blipFill>
+                                  <pic:spPr>
+                                    <a:xfrm>
+                                      <a:off x="0" y="0"/>
+                                      <a:ext cx="3244215" cy="784860"/>
+                                    </a:xfrm>
+                                    <a:prstGeom prst="rect">
+                                      <a:avLst/>
+                                    </a:prstGeom>
+                                  </pic:spPr>
+                                </pic:pic>
+                              </a:graphicData>
+                            </a:graphic>
+                          </wp:inline>
+                        </w:drawing>
+                      </w:r>
+                    </w:p>
+                  </w:txbxContent>
+                </v:textbox>
+              </v:shape>
+            </w:pict>
+          </mc:Fallback>
+        </mc:AlternateContent>
+      </w:r>
+    </w:p>
+    <w:p/>
+    <w:p/>
+    <w:p/>
+    <w:p>
+      <w:pPr>
+        <w:pStyle w:val="ListParagraph"/>
+        <w:numPr>
+          <w:ilvl w:val="0"/>
+          <w:numId w:val="1"/>
+        </w:numPr>
+      </w:pPr>
+      <w:proofErr w:type="gramStart"/>
+      <w:r>
+        <w:t>python</w:t>
+      </w:r>
+      <w:proofErr w:type="gramEnd"/>
+      <w:r>
+        <w:t xml:space="preserve"> manage.py migrate</w:t>
+      </w:r>
+    </w:p>
+    <w:p>
+      <w:pPr>
+        <w:pStyle w:val="ListParagraph"/>
+        <w:numPr>
+          <w:ilvl w:val="0"/>
+          <w:numId w:val="1"/>
+        </w:numPr>
+        <w:rPr>
+          <w:b/>
+        </w:rPr>
+      </w:pPr>
+      <w:r>
+        <w:rPr>
+          <w:b/>
+        </w:rPr>
+        <w:t>Enregistrer notre nouveau model dans admin</w:t>
+      </w:r>
+    </w:p>
+    <w:p>
+      <w:pPr>
+        <w:pStyle w:val="ListParagraph"/>
+        <w:rPr>
+          <w:b/>
+        </w:rPr>
+      </w:pPr>
+      <w:r>
+        <w:rPr>
+          <w:b/>
+          <w:noProof/>
+          <w:lang w:eastAsia="fr-FR"/>
+        </w:rPr>
+        <mc:AlternateContent>
+          <mc:Choice Requires="wps">
+            <w:drawing>
+              <wp:anchor distT="0" distB="0" distL="114300" distR="114300" simplePos="0" relativeHeight="251710464" behindDoc="0" locked="0" layoutInCell="1" allowOverlap="1">
+                <wp:simplePos x="0" y="0"/>
+                <wp:positionH relativeFrom="column">
+                  <wp:posOffset>316865</wp:posOffset>
+                </wp:positionH>
+                <wp:positionV relativeFrom="paragraph">
+                  <wp:posOffset>40005</wp:posOffset>
+                </wp:positionV>
+                <wp:extent cx="6115050" cy="889000"/>
+                <wp:effectExtent l="0" t="0" r="19050" b="25400"/>
+                <wp:wrapNone/>
+                <wp:docPr id="98" name="Text Box 98"/>
+                <wp:cNvGraphicFramePr/>
+                <a:graphic xmlns:a="http://schemas.openxmlformats.org/drawingml/2006/main">
+                  <a:graphicData uri="http://schemas.microsoft.com/office/word/2010/wordprocessingShape">
+                    <wps:wsp>
+                      <wps:cNvSpPr txBox="1"/>
+                      <wps:spPr>
+                        <a:xfrm>
+                          <a:off x="0" y="0"/>
+                          <a:ext cx="6115050" cy="889000"/>
+                        </a:xfrm>
+                        <a:prstGeom prst="rect">
+                          <a:avLst/>
+                        </a:prstGeom>
+                        <a:solidFill>
+                          <a:schemeClr val="lt1"/>
+                        </a:solidFill>
+                        <a:ln w="6350">
+                          <a:solidFill>
+                            <a:prstClr val="black"/>
+                          </a:solidFill>
+                        </a:ln>
+                      </wps:spPr>
+                      <wps:txbx>
+                        <w:txbxContent>
+                          <w:p>
+                            <w:pPr>
+                              <w:jc w:val="center"/>
+                            </w:pPr>
+                            <w:r>
+                              <w:rPr>
+                                <w:noProof/>
+                                <w:lang w:eastAsia="fr-FR"/>
+                              </w:rPr>
+                              <w:drawing>
+                                <wp:inline distT="0" distB="0" distL="0" distR="0" wp14:anchorId="509E4BB5" wp14:editId="7A0CA056">
+                                  <wp:extent cx="5697220" cy="758825"/>
+                                  <wp:effectExtent l="0" t="0" r="0" b="3175"/>
+                                  <wp:docPr id="99" name="Picture 99"/>
+                                  <wp:cNvGraphicFramePr>
+                                    <a:graphicFrameLocks xmlns:a="http://schemas.openxmlformats.org/drawingml/2006/main" noChangeAspect="1"/>
+                                  </wp:cNvGraphicFramePr>
+                                  <a:graphic xmlns:a="http://schemas.openxmlformats.org/drawingml/2006/main">
+                                    <a:graphicData uri="http://schemas.openxmlformats.org/drawingml/2006/picture">
+                                      <pic:pic xmlns:pic="http://schemas.openxmlformats.org/drawingml/2006/picture">
+                                        <pic:nvPicPr>
+                                          <pic:cNvPr id="1" name=""/>
+                                          <pic:cNvPicPr/>
+                                        </pic:nvPicPr>
+                                        <pic:blipFill>
+                                          <a:blip r:embed="rId60"/>
+                                          <a:stretch>
+                                            <a:fillRect/>
+                                          </a:stretch>
+                                        </pic:blipFill>
+                                        <pic:spPr>
+                                          <a:xfrm>
+                                            <a:off x="0" y="0"/>
+                                            <a:ext cx="5697220" cy="758825"/>
+                                          </a:xfrm>
+                                          <a:prstGeom prst="rect">
+                                            <a:avLst/>
+                                          </a:prstGeom>
+                                        </pic:spPr>
+                                      </pic:pic>
+                                    </a:graphicData>
+                                  </a:graphic>
+                                </wp:inline>
+                              </w:drawing>
+                            </w:r>
+                          </w:p>
+                        </w:txbxContent>
+                      </wps:txbx>
+                      <wps:bodyPr rot="0" spcFirstLastPara="0" vertOverflow="overflow" horzOverflow="overflow" vert="horz" wrap="square" lIns="91440" tIns="45720" rIns="91440" bIns="45720" numCol="1" spcCol="0" rtlCol="0" fromWordArt="0" anchor="t" anchorCtr="0" forceAA="0" compatLnSpc="1">
+                        <a:prstTxWarp prst="textNoShape">
+                          <a:avLst/>
+                        </a:prstTxWarp>
+                        <a:noAutofit/>
+                      </wps:bodyPr>
+                    </wps:wsp>
+                  </a:graphicData>
+                </a:graphic>
+                <wp14:sizeRelH relativeFrom="margin">
+                  <wp14:pctWidth>0</wp14:pctWidth>
+                </wp14:sizeRelH>
+              </wp:anchor>
+            </w:drawing>
+          </mc:Choice>
+          <mc:Fallback>
+            <w:pict>
+              <v:shape id="Text Box 98" o:spid="_x0000_s1070" type="#_x0000_t202" style="position:absolute;left:0;text-align:left;margin-left:24.95pt;margin-top:3.15pt;width:481.5pt;height:70pt;z-index:251710464;visibility:visible;mso-wrap-style:square;mso-width-percent:0;mso-wrap-distance-left:9pt;mso-wrap-distance-top:0;mso-wrap-distance-right:9pt;mso-wrap-distance-bottom:0;mso-position-horizontal:absolute;mso-position-horizontal-relative:text;mso-position-vertical:absolute;mso-position-vertical-relative:text;mso-width-percent:0;mso-width-relative:margin;v-text-anchor:top" o:gfxdata="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" fillcolor="white [3201]" strokeweight=".5pt">
+                <v:textbox>
+                  <w:txbxContent>
+                    <w:p>
+                      <w:pPr>
+                        <w:jc w:val="center"/>
+                      </w:pPr>
+                      <w:r>
+                        <w:rPr>
+                          <w:noProof/>
+                          <w:lang w:eastAsia="fr-FR"/>
+                        </w:rPr>
+                        <w:drawing>
+                          <wp:inline distT="0" distB="0" distL="0" distR="0" wp14:anchorId="509E4BB5" wp14:editId="7A0CA056">
+                            <wp:extent cx="5697220" cy="758825"/>
+                            <wp:effectExtent l="0" t="0" r="0" b="3175"/>
+                            <wp:docPr id="99" name="Picture 99"/>
+                            <wp:cNvGraphicFramePr>
+                              <a:graphicFrameLocks xmlns:a="http://schemas.openxmlformats.org/drawingml/2006/main" noChangeAspect="1"/>
+                            </wp:cNvGraphicFramePr>
+                            <a:graphic xmlns:a="http://schemas.openxmlformats.org/drawingml/2006/main">
+                              <a:graphicData uri="http://schemas.openxmlformats.org/drawingml/2006/picture">
+                                <pic:pic xmlns:pic="http://schemas.openxmlformats.org/drawingml/2006/picture">
+                                  <pic:nvPicPr>
+                                    <pic:cNvPr id="1" name=""/>
+                                    <pic:cNvPicPr/>
+                                  </pic:nvPicPr>
+                                  <pic:blipFill>
+                                    <a:blip r:embed="rId60"/>
+                                    <a:stretch>
+                                      <a:fillRect/>
+                                    </a:stretch>
+                                  </pic:blipFill>
+                                  <pic:spPr>
+                                    <a:xfrm>
+                                      <a:off x="0" y="0"/>
+                                      <a:ext cx="5697220" cy="758825"/>
+                                    </a:xfrm>
+                                    <a:prstGeom prst="rect">
+                                      <a:avLst/>
+                                    </a:prstGeom>
+                                  </pic:spPr>
+                                </pic:pic>
+                              </a:graphicData>
+                            </a:graphic>
+                          </wp:inline>
+                        </w:drawing>
+                      </w:r>
+                    </w:p>
+                  </w:txbxContent>
+                </v:textbox>
+              </v:shape>
+            </w:pict>
+          </mc:Fallback>
+        </mc:AlternateContent>
+      </w:r>
+    </w:p>
+    <w:p>
+      <w:pPr>
+        <w:pStyle w:val="ListParagraph"/>
+      </w:pPr>
+    </w:p>
+    <w:p/>
+    <w:p>
+      <w:r>
+        <w:rPr>
+          <w:noProof/>
+          <w:lang w:eastAsia="fr-FR"/>
+        </w:rPr>
+        <mc:AlternateContent>
+          <mc:Choice Requires="wps">
+            <w:drawing>
+              <wp:anchor distT="0" distB="0" distL="114300" distR="114300" simplePos="0" relativeHeight="251711488" behindDoc="0" locked="0" layoutInCell="1" allowOverlap="1">
+                <wp:simplePos x="0" y="0"/>
+                <wp:positionH relativeFrom="column">
+                  <wp:posOffset>329565</wp:posOffset>
+                </wp:positionH>
+                <wp:positionV relativeFrom="paragraph">
+                  <wp:posOffset>287655</wp:posOffset>
+                </wp:positionV>
+                <wp:extent cx="6108700" cy="1047750"/>
+                <wp:effectExtent l="0" t="0" r="25400" b="19050"/>
+                <wp:wrapNone/>
+                <wp:docPr id="100" name="Text Box 100"/>
+                <wp:cNvGraphicFramePr/>
+                <a:graphic xmlns:a="http://schemas.openxmlformats.org/drawingml/2006/main">
+                  <a:graphicData uri="http://schemas.microsoft.com/office/word/2010/wordprocessingShape">
+                    <wps:wsp>
+                      <wps:cNvSpPr txBox="1"/>
+                      <wps:spPr>
+                        <a:xfrm>
+                          <a:off x="0" y="0"/>
+                          <a:ext cx="6108700" cy="1047750"/>
+                        </a:xfrm>
+                        <a:prstGeom prst="rect">
+                          <a:avLst/>
+                        </a:prstGeom>
+                        <a:solidFill>
+                          <a:schemeClr val="lt1"/>
+                        </a:solidFill>
+                        <a:ln w="6350">
+                          <a:solidFill>
+                            <a:prstClr val="black"/>
+                          </a:solidFill>
+                        </a:ln>
+                      </wps:spPr>
+                      <wps:txbx>
+                        <w:txbxContent>
+                          <w:p>
+                            <w:pPr>
+                              <w:jc w:val="center"/>
+                            </w:pPr>
+                            <w:r>
+                              <w:rPr>
+                                <w:noProof/>
+                                <w:lang w:eastAsia="fr-FR"/>
+                              </w:rPr>
+                              <w:drawing>
+                                <wp:inline distT="0" distB="0" distL="0" distR="0" wp14:anchorId="38F649ED" wp14:editId="6C9378D4">
+                                  <wp:extent cx="4591050" cy="959905"/>
+                                  <wp:effectExtent l="0" t="0" r="0" b="0"/>
+                                  <wp:docPr id="101" name="Picture 101"/>
+                                  <wp:cNvGraphicFramePr>
+                                    <a:graphicFrameLocks xmlns:a="http://schemas.openxmlformats.org/drawingml/2006/main" noChangeAspect="1"/>
+                                  </wp:cNvGraphicFramePr>
+                                  <a:graphic xmlns:a="http://schemas.openxmlformats.org/drawingml/2006/main">
+                                    <a:graphicData uri="http://schemas.openxmlformats.org/drawingml/2006/picture">
+                                      <pic:pic xmlns:pic="http://schemas.openxmlformats.org/drawingml/2006/picture">
+                                        <pic:nvPicPr>
+                                          <pic:cNvPr id="1" name=""/>
+                                          <pic:cNvPicPr/>
+                                        </pic:nvPicPr>
+                                        <pic:blipFill>
+                                          <a:blip r:embed="rId61"/>
+                                          <a:stretch>
+                                            <a:fillRect/>
+                                          </a:stretch>
+                                        </pic:blipFill>
+                                        <pic:spPr>
+                                          <a:xfrm>
+                                            <a:off x="0" y="0"/>
+                                            <a:ext cx="4680298" cy="978565"/>
+                                          </a:xfrm>
+                                          <a:prstGeom prst="rect">
+                                            <a:avLst/>
+                                          </a:prstGeom>
+                                        </pic:spPr>
+                                      </pic:pic>
+                                    </a:graphicData>
+                                  </a:graphic>
+                                </wp:inline>
+                              </w:drawing>
+                            </w:r>
+                          </w:p>
+                        </w:txbxContent>
+                      </wps:txbx>
+                      <wps:bodyPr rot="0" spcFirstLastPara="0" vertOverflow="overflow" horzOverflow="overflow" vert="horz" wrap="square" lIns="91440" tIns="45720" rIns="91440" bIns="45720" numCol="1" spcCol="0" rtlCol="0" fromWordArt="0" anchor="t" anchorCtr="0" forceAA="0" compatLnSpc="1">
+                        <a:prstTxWarp prst="textNoShape">
+                          <a:avLst/>
+                        </a:prstTxWarp>
+                        <a:noAutofit/>
+                      </wps:bodyPr>
+                    </wps:wsp>
+                  </a:graphicData>
+                </a:graphic>
+                <wp14:sizeRelH relativeFrom="margin">
+                  <wp14:pctWidth>0</wp14:pctWidth>
+                </wp14:sizeRelH>
+                <wp14:sizeRelV relativeFrom="margin">
+                  <wp14:pctHeight>0</wp14:pctHeight>
+                </wp14:sizeRelV>
+              </wp:anchor>
+            </w:drawing>
+          </mc:Choice>
+          <mc:Fallback>
+            <w:pict>
+              <v:shape id="Text Box 100" o:spid="_x0000_s1071" type="#_x0000_t202" style="position:absolute;margin-left:25.95pt;margin-top:22.65pt;width:481pt;height:82.5pt;z-index:251711488;visibility:visible;mso-wrap-style:square;mso-width-percent:0;mso-height-percent:0;mso-wrap-distance-left:9pt;mso-wrap-distance-top:0;mso-wrap-distance-right:9pt;mso-wrap-distance-bottom:0;mso-position-horizontal:absolute;mso-position-horizontal-relative:text;mso-position-vertical:absolute;mso-position-vertical-relative:text;mso-width-percent:0;mso-height-percent:0;mso-width-relative:margin;mso-height-relative:margin;v-text-anchor:top" o:gfxdata="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" fillcolor="white [3201]" strokeweight=".5pt">
+                <v:textbox>
+                  <w:txbxContent>
+                    <w:p>
+                      <w:pPr>
+                        <w:jc w:val="center"/>
+                      </w:pPr>
+                      <w:r>
+                        <w:rPr>
+                          <w:noProof/>
+                          <w:lang w:eastAsia="fr-FR"/>
+                        </w:rPr>
+                        <w:drawing>
+                          <wp:inline distT="0" distB="0" distL="0" distR="0" wp14:anchorId="38F649ED" wp14:editId="6C9378D4">
+                            <wp:extent cx="4591050" cy="959905"/>
+                            <wp:effectExtent l="0" t="0" r="0" b="0"/>
+                            <wp:docPr id="101" name="Picture 101"/>
+                            <wp:cNvGraphicFramePr>
+                              <a:graphicFrameLocks xmlns:a="http://schemas.openxmlformats.org/drawingml/2006/main" noChangeAspect="1"/>
+                            </wp:cNvGraphicFramePr>
+                            <a:graphic xmlns:a="http://schemas.openxmlformats.org/drawingml/2006/main">
+                              <a:graphicData uri="http://schemas.openxmlformats.org/drawingml/2006/picture">
+                                <pic:pic xmlns:pic="http://schemas.openxmlformats.org/drawingml/2006/picture">
+                                  <pic:nvPicPr>
+                                    <pic:cNvPr id="1" name=""/>
+                                    <pic:cNvPicPr/>
+                                  </pic:nvPicPr>
+                                  <pic:blipFill>
+                                    <a:blip r:embed="rId61"/>
+                                    <a:stretch>
+                                      <a:fillRect/>
+                                    </a:stretch>
+                                  </pic:blipFill>
+                                  <pic:spPr>
+                                    <a:xfrm>
+                                      <a:off x="0" y="0"/>
+                                      <a:ext cx="4680298" cy="978565"/>
+                                    </a:xfrm>
+                                    <a:prstGeom prst="rect">
+                                      <a:avLst/>
+                                    </a:prstGeom>
+                                  </pic:spPr>
+                                </pic:pic>
+                              </a:graphicData>
+                            </a:graphic>
+                          </wp:inline>
+                        </w:drawing>
+                      </w:r>
+                    </w:p>
+                  </w:txbxContent>
+                </v:textbox>
+              </v:shape>
+            </w:pict>
+          </mc:Fallback>
+        </mc:AlternateContent>
+      </w:r>
+    </w:p>
+    <w:p/>
+    <w:p/>
+    <w:p/>
+    <w:p/>
+    <w:p>
+      <w:pPr>
+        <w:pStyle w:val="ListParagraph"/>
+        <w:numPr>
+          <w:ilvl w:val="0"/>
+          <w:numId w:val="1"/>
+        </w:numPr>
+      </w:pPr>
+      <w:r>
+        <w:t xml:space="preserve">Afficher notre champ </w:t>
+      </w:r>
+      <w:proofErr w:type="spellStart"/>
+      <w:r>
+        <w:t>number</w:t>
+      </w:r>
+      <w:proofErr w:type="spellEnd"/>
+      <w:r>
+        <w:t xml:space="preserve"> dans la liste des </w:t>
+      </w:r>
+      <w:r>
+        <w:t>books</w:t>
+      </w:r>
+    </w:p>
+    <w:p>
+      <w:pPr>
+        <w:pStyle w:val="ListParagraph"/>
+      </w:pPr>
+      <w:r>
+        <w:rPr>
+          <w:noProof/>
+          <w:lang w:eastAsia="fr-FR"/>
+        </w:rPr>
+        <mc:AlternateContent>
+          <mc:Choice Requires="wps">
+            <w:drawing>
+              <wp:anchor distT="0" distB="0" distL="114300" distR="114300" simplePos="0" relativeHeight="251712512" behindDoc="0" locked="0" layoutInCell="1" allowOverlap="1">
+                <wp:simplePos x="0" y="0"/>
+                <wp:positionH relativeFrom="column">
+                  <wp:posOffset>354965</wp:posOffset>
+                </wp:positionH>
+                <wp:positionV relativeFrom="paragraph">
+                  <wp:posOffset>97790</wp:posOffset>
+                </wp:positionV>
+                <wp:extent cx="6089650" cy="1949450"/>
+                <wp:effectExtent l="0" t="0" r="25400" b="12700"/>
+                <wp:wrapNone/>
+                <wp:docPr id="102" name="Text Box 102"/>
+                <wp:cNvGraphicFramePr/>
+                <a:graphic xmlns:a="http://schemas.openxmlformats.org/drawingml/2006/main">
+                  <a:graphicData uri="http://schemas.microsoft.com/office/word/2010/wordprocessingShape">
+                    <wps:wsp>
+                      <wps:cNvSpPr txBox="1"/>
+                      <wps:spPr>
+                        <a:xfrm>
+                          <a:off x="0" y="0"/>
+                          <a:ext cx="6089650" cy="1949450"/>
+                        </a:xfrm>
+                        <a:prstGeom prst="rect">
+                          <a:avLst/>
+                        </a:prstGeom>
+                        <a:solidFill>
+                          <a:schemeClr val="lt1"/>
+                        </a:solidFill>
+                        <a:ln w="6350">
+                          <a:solidFill>
+                            <a:prstClr val="black"/>
+                          </a:solidFill>
+                        </a:ln>
+                      </wps:spPr>
+                      <wps:txbx>
+                        <w:txbxContent>
+                          <w:p>
+                            <w:pPr>
+                              <w:jc w:val="center"/>
+                            </w:pPr>
+                            <w:r>
+                              <w:rPr>
+                                <w:noProof/>
+                                <w:lang w:eastAsia="fr-FR"/>
+                              </w:rPr>
+                              <w:drawing>
+                                <wp:inline distT="0" distB="0" distL="0" distR="0" wp14:anchorId="1BFC8F20" wp14:editId="38A732C1">
+                                  <wp:extent cx="5286705" cy="1949450"/>
+                                  <wp:effectExtent l="0" t="0" r="9525" b="0"/>
+                                  <wp:docPr id="106" name="Picture 106"/>
+                                  <wp:cNvGraphicFramePr>
+                                    <a:graphicFrameLocks xmlns:a="http://schemas.openxmlformats.org/drawingml/2006/main" noChangeAspect="1"/>
+                                  </wp:cNvGraphicFramePr>
+                                  <a:graphic xmlns:a="http://schemas.openxmlformats.org/drawingml/2006/main">
+                                    <a:graphicData uri="http://schemas.openxmlformats.org/drawingml/2006/picture">
+                                      <pic:pic xmlns:pic="http://schemas.openxmlformats.org/drawingml/2006/picture">
+                                        <pic:nvPicPr>
+                                          <pic:cNvPr id="1" name=""/>
+                                          <pic:cNvPicPr/>
+                                        </pic:nvPicPr>
+                                        <pic:blipFill>
+                                          <a:blip r:embed="rId62"/>
+                                          <a:stretch>
+                                            <a:fillRect/>
+                                          </a:stretch>
+                                        </pic:blipFill>
+                                        <pic:spPr>
+                                          <a:xfrm>
+                                            <a:off x="0" y="0"/>
+                                            <a:ext cx="5297141" cy="1953298"/>
+                                          </a:xfrm>
+                                          <a:prstGeom prst="rect">
+                                            <a:avLst/>
+                                          </a:prstGeom>
+                                        </pic:spPr>
+                                      </pic:pic>
+                                    </a:graphicData>
+                                  </a:graphic>
+                                </wp:inline>
+                              </w:drawing>
+                            </w:r>
+                          </w:p>
+                        </w:txbxContent>
+                      </wps:txbx>
+                      <wps:bodyPr rot="0" spcFirstLastPara="0" vertOverflow="overflow" horzOverflow="overflow" vert="horz" wrap="square" lIns="91440" tIns="45720" rIns="91440" bIns="45720" numCol="1" spcCol="0" rtlCol="0" fromWordArt="0" anchor="t" anchorCtr="0" forceAA="0" compatLnSpc="1">
+                        <a:prstTxWarp prst="textNoShape">
+                          <a:avLst/>
+                        </a:prstTxWarp>
+                        <a:noAutofit/>
+                      </wps:bodyPr>
+                    </wps:wsp>
+                  </a:graphicData>
+                </a:graphic>
+                <wp14:sizeRelH relativeFrom="margin">
+                  <wp14:pctWidth>0</wp14:pctWidth>
+                </wp14:sizeRelH>
+                <wp14:sizeRelV relativeFrom="margin">
+                  <wp14:pctHeight>0</wp14:pctHeight>
+                </wp14:sizeRelV>
+              </wp:anchor>
+            </w:drawing>
+          </mc:Choice>
+          <mc:Fallback>
+            <w:pict>
+              <v:shape id="Text Box 102" o:spid="_x0000_s1072" type="#_x0000_t202" style="position:absolute;left:0;text-align:left;margin-left:27.95pt;margin-top:7.7pt;width:479.5pt;height:153.5pt;z-index:251712512;visibility:visible;mso-wrap-style:square;mso-width-percent:0;mso-height-percent:0;mso-wrap-distance-left:9pt;mso-wrap-distance-top:0;mso-wrap-distance-right:9pt;mso-wrap-distance-bottom:0;mso-position-horizontal:absolute;mso-position-horizontal-relative:text;mso-position-vertical:absolute;mso-position-vertical-relative:text;mso-width-percent:0;mso-height-percent:0;mso-width-relative:margin;mso-height-relative:margin;v-text-anchor:top" o:gfxdata="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" fillcolor="white [3201]" strokeweight=".5pt">
+                <v:textbox>
+                  <w:txbxContent>
+                    <w:p>
+                      <w:pPr>
+                        <w:jc w:val="center"/>
+                      </w:pPr>
+                      <w:r>
+                        <w:rPr>
+                          <w:noProof/>
+                          <w:lang w:eastAsia="fr-FR"/>
+                        </w:rPr>
+                        <w:drawing>
+                          <wp:inline distT="0" distB="0" distL="0" distR="0" wp14:anchorId="1BFC8F20" wp14:editId="38A732C1">
+                            <wp:extent cx="5286705" cy="1949450"/>
+                            <wp:effectExtent l="0" t="0" r="9525" b="0"/>
+                            <wp:docPr id="106" name="Picture 106"/>
+                            <wp:cNvGraphicFramePr>
+                              <a:graphicFrameLocks xmlns:a="http://schemas.openxmlformats.org/drawingml/2006/main" noChangeAspect="1"/>
+                            </wp:cNvGraphicFramePr>
+                            <a:graphic xmlns:a="http://schemas.openxmlformats.org/drawingml/2006/main">
+                              <a:graphicData uri="http://schemas.openxmlformats.org/drawingml/2006/picture">
+                                <pic:pic xmlns:pic="http://schemas.openxmlformats.org/drawingml/2006/picture">
+                                  <pic:nvPicPr>
+                                    <pic:cNvPr id="1" name=""/>
+                                    <pic:cNvPicPr/>
+                                  </pic:nvPicPr>
+                                  <pic:blipFill>
+                                    <a:blip r:embed="rId62"/>
+                                    <a:stretch>
+                                      <a:fillRect/>
+                                    </a:stretch>
+                                  </pic:blipFill>
+                                  <pic:spPr>
+                                    <a:xfrm>
+                                      <a:off x="0" y="0"/>
+                                      <a:ext cx="5297141" cy="1953298"/>
+                                    </a:xfrm>
+                                    <a:prstGeom prst="rect">
+                                      <a:avLst/>
+                                    </a:prstGeom>
+                                  </pic:spPr>
+                                </pic:pic>
+                              </a:graphicData>
+                            </a:graphic>
+                          </wp:inline>
+                        </w:drawing>
+                      </w:r>
+                    </w:p>
+                  </w:txbxContent>
+                </v:textbox>
+              </v:shape>
+            </w:pict>
+          </mc:Fallback>
+        </mc:AlternateContent>
+      </w:r>
+    </w:p>
+    <w:p/>
+    <w:p/>
+    <w:p/>
+    <w:p/>
+    <w:p/>
+    <w:p/>
+    <w:p>
+      <w:r>
+        <w:rPr>
+          <w:noProof/>
+          <w:lang w:eastAsia="fr-FR"/>
+        </w:rPr>
+        <w:lastRenderedPageBreak/>
+        <mc:AlternateContent>
+          <mc:Choice Requires="wps">
+            <w:drawing>
+              <wp:anchor distT="0" distB="0" distL="114300" distR="114300" simplePos="0" relativeHeight="251713536" behindDoc="0" locked="0" layoutInCell="1" allowOverlap="1" wp14:anchorId="0F5339EE" wp14:editId="06E22440">
+                <wp:simplePos x="0" y="0"/>
+                <wp:positionH relativeFrom="column">
+                  <wp:posOffset>882015</wp:posOffset>
+                </wp:positionH>
+                <wp:positionV relativeFrom="paragraph">
+                  <wp:posOffset>-241935</wp:posOffset>
+                </wp:positionV>
+                <wp:extent cx="4851400" cy="1708150"/>
+                <wp:effectExtent l="0" t="0" r="25400" b="25400"/>
+                <wp:wrapNone/>
+                <wp:docPr id="104" name="Text Box 104"/>
+                <wp:cNvGraphicFramePr/>
+                <a:graphic xmlns:a="http://schemas.openxmlformats.org/drawingml/2006/main">
+                  <a:graphicData uri="http://schemas.microsoft.com/office/word/2010/wordprocessingShape">
+                    <wps:wsp>
+                      <wps:cNvSpPr txBox="1"/>
+                      <wps:spPr>
+                        <a:xfrm>
+                          <a:off x="0" y="0"/>
+                          <a:ext cx="4851400" cy="1708150"/>
+                        </a:xfrm>
+                        <a:prstGeom prst="rect">
+                          <a:avLst/>
+                        </a:prstGeom>
+                        <a:solidFill>
+                          <a:schemeClr val="lt1"/>
+                        </a:solidFill>
+                        <a:ln w="6350">
+                          <a:solidFill>
+                            <a:prstClr val="black"/>
+                          </a:solidFill>
+                        </a:ln>
+                      </wps:spPr>
+                      <wps:txbx>
+                        <w:txbxContent>
+                          <w:p>
+                            <w:pPr>
+                              <w:jc w:val="center"/>
+                            </w:pPr>
+                            <w:r>
+                              <w:rPr>
+                                <w:noProof/>
+                                <w:lang w:eastAsia="fr-FR"/>
+                              </w:rPr>
+                              <w:drawing>
+                                <wp:inline distT="0" distB="0" distL="0" distR="0" wp14:anchorId="7662BC45" wp14:editId="6930E834">
+                                  <wp:extent cx="2620010" cy="1665702"/>
+                                  <wp:effectExtent l="0" t="0" r="8890" b="0"/>
+                                  <wp:docPr id="107" name="Picture 107"/>
+                                  <wp:cNvGraphicFramePr>
+                                    <a:graphicFrameLocks xmlns:a="http://schemas.openxmlformats.org/drawingml/2006/main" noChangeAspect="1"/>
+                                  </wp:cNvGraphicFramePr>
+                                  <a:graphic xmlns:a="http://schemas.openxmlformats.org/drawingml/2006/main">
+                                    <a:graphicData uri="http://schemas.openxmlformats.org/drawingml/2006/picture">
+                                      <pic:pic xmlns:pic="http://schemas.openxmlformats.org/drawingml/2006/picture">
+                                        <pic:nvPicPr>
+                                          <pic:cNvPr id="1" name=""/>
+                                          <pic:cNvPicPr/>
+                                        </pic:nvPicPr>
+                                        <pic:blipFill>
+                                          <a:blip r:embed="rId63"/>
+                                          <a:stretch>
+                                            <a:fillRect/>
+                                          </a:stretch>
+                                        </pic:blipFill>
+                                        <pic:spPr>
+                                          <a:xfrm>
+                                            <a:off x="0" y="0"/>
+                                            <a:ext cx="2625923" cy="1669461"/>
+                                          </a:xfrm>
+                                          <a:prstGeom prst="rect">
+                                            <a:avLst/>
+                                          </a:prstGeom>
+                                        </pic:spPr>
+                                      </pic:pic>
+                                    </a:graphicData>
+                                  </a:graphic>
+                                </wp:inline>
+                              </w:drawing>
+                            </w:r>
+                          </w:p>
+                        </w:txbxContent>
+                      </wps:txbx>
+                      <wps:bodyPr rot="0" spcFirstLastPara="0" vertOverflow="overflow" horzOverflow="overflow" vert="horz" wrap="square" lIns="91440" tIns="45720" rIns="91440" bIns="45720" numCol="1" spcCol="0" rtlCol="0" fromWordArt="0" anchor="t" anchorCtr="0" forceAA="0" compatLnSpc="1">
+                        <a:prstTxWarp prst="textNoShape">
+                          <a:avLst/>
+                        </a:prstTxWarp>
+                        <a:noAutofit/>
+                      </wps:bodyPr>
+                    </wps:wsp>
+                  </a:graphicData>
+                </a:graphic>
+                <wp14:sizeRelH relativeFrom="margin">
+                  <wp14:pctWidth>0</wp14:pctWidth>
+                </wp14:sizeRelH>
+                <wp14:sizeRelV relativeFrom="margin">
+                  <wp14:pctHeight>0</wp14:pctHeight>
+                </wp14:sizeRelV>
+              </wp:anchor>
+            </w:drawing>
+          </mc:Choice>
+          <mc:Fallback>
+            <w:pict>
+              <v:shape w14:anchorId="0F5339EE" id="Text Box 104" o:spid="_x0000_s1073" type="#_x0000_t202" style="position:absolute;margin-left:69.45pt;margin-top:-19.05pt;width:382pt;height:134.5pt;z-index:251713536;visibility:visible;mso-wrap-style:square;mso-width-percent:0;mso-height-percent:0;mso-wrap-distance-left:9pt;mso-wrap-distance-top:0;mso-wrap-distance-right:9pt;mso-wrap-distance-bottom:0;mso-position-horizontal:absolute;mso-position-horizontal-relative:text;mso-position-vertical:absolute;mso-position-vertical-relative:text;mso-width-percent:0;mso-height-percent:0;mso-width-relative:margin;mso-height-relative:margin;v-text-anchor:top" o:gfxdata="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" fillcolor="white [3201]" strokeweight=".5pt">
+                <v:textbox>
+                  <w:txbxContent>
+                    <w:p>
+                      <w:pPr>
+                        <w:jc w:val="center"/>
+                      </w:pPr>
+                      <w:r>
+                        <w:rPr>
+                          <w:noProof/>
+                          <w:lang w:eastAsia="fr-FR"/>
+                        </w:rPr>
+                        <w:drawing>
+                          <wp:inline distT="0" distB="0" distL="0" distR="0" wp14:anchorId="7662BC45" wp14:editId="6930E834">
+                            <wp:extent cx="2620010" cy="1665702"/>
+                            <wp:effectExtent l="0" t="0" r="8890" b="0"/>
+                            <wp:docPr id="107" name="Picture 107"/>
+                            <wp:cNvGraphicFramePr>
+                              <a:graphicFrameLocks xmlns:a="http://schemas.openxmlformats.org/drawingml/2006/main" noChangeAspect="1"/>
+                            </wp:cNvGraphicFramePr>
+                            <a:graphic xmlns:a="http://schemas.openxmlformats.org/drawingml/2006/main">
+                              <a:graphicData uri="http://schemas.openxmlformats.org/drawingml/2006/picture">
+                                <pic:pic xmlns:pic="http://schemas.openxmlformats.org/drawingml/2006/picture">
+                                  <pic:nvPicPr>
+                                    <pic:cNvPr id="1" name=""/>
+                                    <pic:cNvPicPr/>
+                                  </pic:nvPicPr>
+                                  <pic:blipFill>
+                                    <a:blip r:embed="rId63"/>
+                                    <a:stretch>
+                                      <a:fillRect/>
+                                    </a:stretch>
+                                  </pic:blipFill>
+                                  <pic:spPr>
+                                    <a:xfrm>
+                                      <a:off x="0" y="0"/>
+                                      <a:ext cx="2625923" cy="1669461"/>
+                                    </a:xfrm>
+                                    <a:prstGeom prst="rect">
+                                      <a:avLst/>
+                                    </a:prstGeom>
+                                  </pic:spPr>
+                                </pic:pic>
+                              </a:graphicData>
+                            </a:graphic>
+                          </wp:inline>
+                        </w:drawing>
+                      </w:r>
+                    </w:p>
+                  </w:txbxContent>
+                </v:textbox>
+              </v:shape>
+            </w:pict>
+          </mc:Fallback>
+        </mc:AlternateContent>
+      </w:r>
+    </w:p>
+    <w:p/>
+    <w:p/>
+    <w:p/>
+    <w:p/>
+    <w:p>
+      <w:pPr>
+        <w:rPr>
+          <w:b/>
+        </w:rPr>
+      </w:pPr>
+    </w:p>
+    <w:p>
+      <w:pPr>
+        <w:rPr>
+          <w:b/>
+        </w:rPr>
+      </w:pPr>
+      <w:r>
+        <w:rPr>
+          <w:b/>
+        </w:rPr>
+        <w:t>ONE TO MANY</w:t>
+      </w:r>
+    </w:p>
+    <w:p>
+      <w:pPr>
+        <w:pStyle w:val="ListParagraph"/>
+        <w:numPr>
+          <w:ilvl w:val="0"/>
+          <w:numId w:val="1"/>
+        </w:numPr>
+        <w:rPr>
+          <w:b/>
+        </w:rPr>
+      </w:pPr>
+      <w:r>
+        <w:rPr>
+          <w:b/>
+          <w:noProof/>
+          <w:lang w:eastAsia="fr-FR"/>
+        </w:rPr>
+        <mc:AlternateContent>
+          <mc:Choice Requires="wps">
+            <w:drawing>
+              <wp:anchor distT="0" distB="0" distL="114300" distR="114300" simplePos="0" relativeHeight="251714560" behindDoc="0" locked="0" layoutInCell="1" allowOverlap="1">
+                <wp:simplePos x="0" y="0"/>
+                <wp:positionH relativeFrom="column">
+                  <wp:posOffset>481965</wp:posOffset>
+                </wp:positionH>
+                <wp:positionV relativeFrom="paragraph">
+                  <wp:posOffset>38100</wp:posOffset>
+                </wp:positionV>
+                <wp:extent cx="5765800" cy="952500"/>
+                <wp:effectExtent l="0" t="0" r="25400" b="19050"/>
+                <wp:wrapNone/>
+                <wp:docPr id="109" name="Text Box 109"/>
+                <wp:cNvGraphicFramePr/>
+                <a:graphic xmlns:a="http://schemas.openxmlformats.org/drawingml/2006/main">
+                  <a:graphicData uri="http://schemas.microsoft.com/office/word/2010/wordprocessingShape">
+                    <wps:wsp>
+                      <wps:cNvSpPr txBox="1"/>
+                      <wps:spPr>
+                        <a:xfrm>
+                          <a:off x="0" y="0"/>
+                          <a:ext cx="5765800" cy="952500"/>
+                        </a:xfrm>
+                        <a:prstGeom prst="rect">
+                          <a:avLst/>
+                        </a:prstGeom>
+                        <a:solidFill>
+                          <a:schemeClr val="lt1"/>
+                        </a:solidFill>
+                        <a:ln w="6350">
+                          <a:solidFill>
+                            <a:prstClr val="black"/>
+                          </a:solidFill>
+                        </a:ln>
+                      </wps:spPr>
+                      <wps:txbx>
+                        <w:txbxContent>
+                          <w:p>
+                            <w:r>
+                              <w:rPr>
+                                <w:noProof/>
+                                <w:lang w:eastAsia="fr-FR"/>
+                              </w:rPr>
+                              <w:drawing>
+                                <wp:inline distT="0" distB="0" distL="0" distR="0" wp14:anchorId="49BB7BDC" wp14:editId="6310928A">
+                                  <wp:extent cx="5090160" cy="854710"/>
+                                  <wp:effectExtent l="0" t="0" r="0" b="2540"/>
+                                  <wp:docPr id="110" name="Picture 110"/>
+                                  <wp:cNvGraphicFramePr>
+                                    <a:graphicFrameLocks xmlns:a="http://schemas.openxmlformats.org/drawingml/2006/main" noChangeAspect="1"/>
+                                  </wp:cNvGraphicFramePr>
+                                  <a:graphic xmlns:a="http://schemas.openxmlformats.org/drawingml/2006/main">
+                                    <a:graphicData uri="http://schemas.openxmlformats.org/drawingml/2006/picture">
+                                      <pic:pic xmlns:pic="http://schemas.openxmlformats.org/drawingml/2006/picture">
+                                        <pic:nvPicPr>
+                                          <pic:cNvPr id="1" name=""/>
+                                          <pic:cNvPicPr/>
+                                        </pic:nvPicPr>
+                                        <pic:blipFill>
+                                          <a:blip r:embed="rId64"/>
+                                          <a:stretch>
+                                            <a:fillRect/>
+                                          </a:stretch>
+                                        </pic:blipFill>
+                                        <pic:spPr>
+                                          <a:xfrm>
+                                            <a:off x="0" y="0"/>
+                                            <a:ext cx="5090160" cy="854710"/>
+                                          </a:xfrm>
+                                          <a:prstGeom prst="rect">
+                                            <a:avLst/>
+                                          </a:prstGeom>
+                                        </pic:spPr>
+                                      </pic:pic>
+                                    </a:graphicData>
+                                  </a:graphic>
+                                </wp:inline>
+                              </w:drawing>
+                            </w:r>
+                          </w:p>
+                        </w:txbxContent>
+                      </wps:txbx>
+                      <wps:bodyPr rot="0" spcFirstLastPara="0" vertOverflow="overflow" horzOverflow="overflow" vert="horz" wrap="square" lIns="91440" tIns="45720" rIns="91440" bIns="45720" numCol="1" spcCol="0" rtlCol="0" fromWordArt="0" anchor="t" anchorCtr="0" forceAA="0" compatLnSpc="1">
+                        <a:prstTxWarp prst="textNoShape">
+                          <a:avLst/>
+                        </a:prstTxWarp>
+                        <a:noAutofit/>
+                      </wps:bodyPr>
+                    </wps:wsp>
+                  </a:graphicData>
+                </a:graphic>
+              </wp:anchor>
+            </w:drawing>
+          </mc:Choice>
+          <mc:Fallback>
+            <w:pict>
+              <v:shape id="Text Box 109" o:spid="_x0000_s1074" type="#_x0000_t202" style="position:absolute;left:0;text-align:left;margin-left:37.95pt;margin-top:3pt;width:454pt;height:75pt;z-index:251714560;visibility:visible;mso-wrap-style:square;mso-wrap-distance-left:9pt;mso-wrap-distance-top:0;mso-wrap-distance-right:9pt;mso-wrap-distance-bottom:0;mso-position-horizontal:absolute;mso-position-horizontal-relative:text;mso-position-vertical:absolute;mso-position-vertical-relative:text;v-text-anchor:top" o:gfxdata="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" fillcolor="white [3201]" strokeweight=".5pt">
+                <v:textbox>
+                  <w:txbxContent>
+                    <w:p>
+                      <w:r>
+                        <w:rPr>
+                          <w:noProof/>
+                          <w:lang w:eastAsia="fr-FR"/>
+                        </w:rPr>
+                        <w:drawing>
+                          <wp:inline distT="0" distB="0" distL="0" distR="0" wp14:anchorId="49BB7BDC" wp14:editId="6310928A">
+                            <wp:extent cx="5090160" cy="854710"/>
+                            <wp:effectExtent l="0" t="0" r="0" b="2540"/>
+                            <wp:docPr id="110" name="Picture 110"/>
+                            <wp:cNvGraphicFramePr>
+                              <a:graphicFrameLocks xmlns:a="http://schemas.openxmlformats.org/drawingml/2006/main" noChangeAspect="1"/>
+                            </wp:cNvGraphicFramePr>
+                            <a:graphic xmlns:a="http://schemas.openxmlformats.org/drawingml/2006/main">
+                              <a:graphicData uri="http://schemas.openxmlformats.org/drawingml/2006/picture">
+                                <pic:pic xmlns:pic="http://schemas.openxmlformats.org/drawingml/2006/picture">
+                                  <pic:nvPicPr>
+                                    <pic:cNvPr id="1" name=""/>
+                                    <pic:cNvPicPr/>
+                                  </pic:nvPicPr>
+                                  <pic:blipFill>
+                                    <a:blip r:embed="rId64"/>
+                                    <a:stretch>
+                                      <a:fillRect/>
+                                    </a:stretch>
+                                  </pic:blipFill>
+                                  <pic:spPr>
+                                    <a:xfrm>
+                                      <a:off x="0" y="0"/>
+                                      <a:ext cx="5090160" cy="854710"/>
+                                    </a:xfrm>
+                                    <a:prstGeom prst="rect">
+                                      <a:avLst/>
+                                    </a:prstGeom>
+                                  </pic:spPr>
+                                </pic:pic>
+                              </a:graphicData>
+                            </a:graphic>
+                          </wp:inline>
+                        </w:drawing>
+                      </w:r>
+                    </w:p>
+                  </w:txbxContent>
+                </v:textbox>
+              </v:shape>
+            </w:pict>
+          </mc:Fallback>
+        </mc:AlternateContent>
+      </w:r>
+    </w:p>
+    <w:p/>
+    <w:p/>
+    <w:p/>
+    <w:p>
+      <w:pPr>
+        <w:pStyle w:val="ListParagraph"/>
+        <w:numPr>
+          <w:ilvl w:val="0"/>
+          <w:numId w:val="1"/>
+        </w:numPr>
+      </w:pPr>
+      <w:r>
+        <w:t>python manage.py makemigrations</w:t>
+      </w:r>
+    </w:p>
+    <w:p>
+      <w:pPr>
+        <w:pStyle w:val="ListParagraph"/>
+        <w:numPr>
+          <w:ilvl w:val="0"/>
+          <w:numId w:val="1"/>
+        </w:numPr>
+      </w:pPr>
       <w:r>
         <w:t>python manage.py migrate</w:t>
       </w:r>
     </w:p>
+    <w:p>
+      <w:pPr>
+        <w:pStyle w:val="ListParagraph"/>
+      </w:pPr>
+    </w:p>
+    <w:p>
+      <w:pPr>
+        <w:pStyle w:val="ListParagraph"/>
+        <w:numPr>
+          <w:ilvl w:val="0"/>
+          <w:numId w:val="1"/>
+        </w:numPr>
+        <w:rPr>
+          <w:b/>
+        </w:rPr>
+      </w:pPr>
+      <w:r>
+        <w:rPr>
+          <w:b/>
+        </w:rPr>
+        <w:t>Enregistre le model dans admin</w:t>
+      </w:r>
+    </w:p>
+    <w:p>
+      <w:pPr>
+        <w:pStyle w:val="ListParagraph"/>
+        <w:rPr>
+          <w:b/>
+        </w:rPr>
+      </w:pPr>
+    </w:p>
+    <w:p>
+      <w:pPr>
+        <w:pStyle w:val="ListParagraph"/>
+      </w:pPr>
+      <w:r>
+        <w:rPr>
+          <w:noProof/>
+          <w:lang w:eastAsia="fr-FR"/>
+        </w:rPr>
+        <mc:AlternateContent>
+          <mc:Choice Requires="wps">
+            <w:drawing>
+              <wp:anchor distT="0" distB="0" distL="114300" distR="114300" simplePos="0" relativeHeight="251715584" behindDoc="0" locked="0" layoutInCell="1" allowOverlap="1">
+                <wp:simplePos x="0" y="0"/>
+                <wp:positionH relativeFrom="column">
+                  <wp:posOffset>735965</wp:posOffset>
+                </wp:positionH>
+                <wp:positionV relativeFrom="paragraph">
+                  <wp:posOffset>7620</wp:posOffset>
+                </wp:positionV>
+                <wp:extent cx="5181600" cy="2374900"/>
+                <wp:effectExtent l="0" t="0" r="19050" b="25400"/>
+                <wp:wrapNone/>
+                <wp:docPr id="111" name="Text Box 111"/>
+                <wp:cNvGraphicFramePr/>
+                <a:graphic xmlns:a="http://schemas.openxmlformats.org/drawingml/2006/main">
+                  <a:graphicData uri="http://schemas.microsoft.com/office/word/2010/wordprocessingShape">
+                    <wps:wsp>
+                      <wps:cNvSpPr txBox="1"/>
+                      <wps:spPr>
+                        <a:xfrm>
+                          <a:off x="0" y="0"/>
+                          <a:ext cx="5181600" cy="2374900"/>
+                        </a:xfrm>
+                        <a:prstGeom prst="rect">
+                          <a:avLst/>
+                        </a:prstGeom>
+                        <a:solidFill>
+                          <a:schemeClr val="lt1"/>
+                        </a:solidFill>
+                        <a:ln w="6350">
+                          <a:solidFill>
+                            <a:prstClr val="black"/>
+                          </a:solidFill>
+                        </a:ln>
+                      </wps:spPr>
+                      <wps:txbx>
+                        <w:txbxContent>
+                          <w:p>
+                            <w:pPr>
+                              <w:jc w:val="center"/>
+                            </w:pPr>
+                            <w:r>
+                              <w:rPr>
+                                <w:noProof/>
+                                <w:lang w:eastAsia="fr-FR"/>
+                              </w:rPr>
+                              <w:drawing>
+                                <wp:inline distT="0" distB="0" distL="0" distR="0" wp14:anchorId="5ECFF7FC" wp14:editId="56CB6E87">
+                                  <wp:extent cx="3125470" cy="2295267"/>
+                                  <wp:effectExtent l="0" t="0" r="0" b="0"/>
+                                  <wp:docPr id="112" name="Picture 112"/>
+                                  <wp:cNvGraphicFramePr>
+                                    <a:graphicFrameLocks xmlns:a="http://schemas.openxmlformats.org/drawingml/2006/main" noChangeAspect="1"/>
+                                  </wp:cNvGraphicFramePr>
+                                  <a:graphic xmlns:a="http://schemas.openxmlformats.org/drawingml/2006/main">
+                                    <a:graphicData uri="http://schemas.openxmlformats.org/drawingml/2006/picture">
+                                      <pic:pic xmlns:pic="http://schemas.openxmlformats.org/drawingml/2006/picture">
+                                        <pic:nvPicPr>
+                                          <pic:cNvPr id="1" name=""/>
+                                          <pic:cNvPicPr/>
+                                        </pic:nvPicPr>
+                                        <pic:blipFill>
+                                          <a:blip r:embed="rId65"/>
+                                          <a:stretch>
+                                            <a:fillRect/>
+                                          </a:stretch>
+                                        </pic:blipFill>
+                                        <pic:spPr>
+                                          <a:xfrm>
+                                            <a:off x="0" y="0"/>
+                                            <a:ext cx="3134831" cy="2302141"/>
+                                          </a:xfrm>
+                                          <a:prstGeom prst="rect">
+                                            <a:avLst/>
+                                          </a:prstGeom>
+                                        </pic:spPr>
+                                      </pic:pic>
+                                    </a:graphicData>
+                                  </a:graphic>
+                                </wp:inline>
+                              </w:drawing>
+                            </w:r>
+                          </w:p>
+                        </w:txbxContent>
+                      </wps:txbx>
+                      <wps:bodyPr rot="0" spcFirstLastPara="0" vertOverflow="overflow" horzOverflow="overflow" vert="horz" wrap="square" lIns="91440" tIns="45720" rIns="91440" bIns="45720" numCol="1" spcCol="0" rtlCol="0" fromWordArt="0" anchor="t" anchorCtr="0" forceAA="0" compatLnSpc="1">
+                        <a:prstTxWarp prst="textNoShape">
+                          <a:avLst/>
+                        </a:prstTxWarp>
+                        <a:noAutofit/>
+                      </wps:bodyPr>
+                    </wps:wsp>
+                  </a:graphicData>
+                </a:graphic>
+                <wp14:sizeRelV relativeFrom="margin">
+                  <wp14:pctHeight>0</wp14:pctHeight>
+                </wp14:sizeRelV>
+              </wp:anchor>
+            </w:drawing>
+          </mc:Choice>
+          <mc:Fallback>
+            <w:pict>
+              <v:shape id="Text Box 111" o:spid="_x0000_s1075" type="#_x0000_t202" style="position:absolute;left:0;text-align:left;margin-left:57.95pt;margin-top:.6pt;width:408pt;height:187pt;z-index:251715584;visibility:visible;mso-wrap-style:square;mso-height-percent:0;mso-wrap-distance-left:9pt;mso-wrap-distance-top:0;mso-wrap-distance-right:9pt;mso-wrap-distance-bottom:0;mso-position-horizontal:absolute;mso-position-horizontal-relative:text;mso-position-vertical:absolute;mso-position-vertical-relative:text;mso-height-percent:0;mso-height-relative:margin;v-text-anchor:top" o:gfxdata="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" fillcolor="white [3201]" strokeweight=".5pt">
+                <v:textbox>
+                  <w:txbxContent>
+                    <w:p>
+                      <w:pPr>
+                        <w:jc w:val="center"/>
+                      </w:pPr>
+                      <w:r>
+                        <w:rPr>
+                          <w:noProof/>
+                          <w:lang w:eastAsia="fr-FR"/>
+                        </w:rPr>
+                        <w:drawing>
+                          <wp:inline distT="0" distB="0" distL="0" distR="0" wp14:anchorId="5ECFF7FC" wp14:editId="56CB6E87">
+                            <wp:extent cx="3125470" cy="2295267"/>
+                            <wp:effectExtent l="0" t="0" r="0" b="0"/>
+                            <wp:docPr id="112" name="Picture 112"/>
+                            <wp:cNvGraphicFramePr>
+                              <a:graphicFrameLocks xmlns:a="http://schemas.openxmlformats.org/drawingml/2006/main" noChangeAspect="1"/>
+                            </wp:cNvGraphicFramePr>
+                            <a:graphic xmlns:a="http://schemas.openxmlformats.org/drawingml/2006/main">
+                              <a:graphicData uri="http://schemas.openxmlformats.org/drawingml/2006/picture">
+                                <pic:pic xmlns:pic="http://schemas.openxmlformats.org/drawingml/2006/picture">
+                                  <pic:nvPicPr>
+                                    <pic:cNvPr id="1" name=""/>
+                                    <pic:cNvPicPr/>
+                                  </pic:nvPicPr>
+                                  <pic:blipFill>
+                                    <a:blip r:embed="rId65"/>
+                                    <a:stretch>
+                                      <a:fillRect/>
+                                    </a:stretch>
+                                  </pic:blipFill>
+                                  <pic:spPr>
+                                    <a:xfrm>
+                                      <a:off x="0" y="0"/>
+                                      <a:ext cx="3134831" cy="2302141"/>
+                                    </a:xfrm>
+                                    <a:prstGeom prst="rect">
+                                      <a:avLst/>
+                                    </a:prstGeom>
+                                  </pic:spPr>
+                                </pic:pic>
+                              </a:graphicData>
+                            </a:graphic>
+                          </wp:inline>
+                        </w:drawing>
+                      </w:r>
+                    </w:p>
+                  </w:txbxContent>
+                </v:textbox>
+              </v:shape>
+            </w:pict>
+          </mc:Fallback>
+        </mc:AlternateContent>
+      </w:r>
+    </w:p>
+    <w:p/>
+    <w:p/>
+    <w:p/>
+    <w:p/>
+    <w:p/>
+    <w:p/>
+    <w:p/>
+    <w:p/>
+    <w:p/>
+    <w:p>
+      <w:pPr>
+        <w:pStyle w:val="ListParagraph"/>
+        <w:numPr>
+          <w:ilvl w:val="0"/>
+          <w:numId w:val="1"/>
+        </w:numPr>
+      </w:pPr>
+      <w:r>
+        <w:t>Dans le fichier serializers.py</w:t>
+      </w:r>
+    </w:p>
+    <w:p>
+      <w:pPr>
+        <w:pStyle w:val="ListParagraph"/>
+      </w:pPr>
+      <w:r>
+        <w:rPr>
+          <w:noProof/>
+          <w:lang w:eastAsia="fr-FR"/>
+        </w:rPr>
+        <mc:AlternateContent>
+          <mc:Choice Requires="wps">
+            <w:drawing>
+              <wp:anchor distT="0" distB="0" distL="114300" distR="114300" simplePos="0" relativeHeight="251716608" behindDoc="0" locked="0" layoutInCell="1" allowOverlap="1">
+                <wp:simplePos x="0" y="0"/>
+                <wp:positionH relativeFrom="column">
+                  <wp:posOffset>526415</wp:posOffset>
+                </wp:positionH>
+                <wp:positionV relativeFrom="paragraph">
+                  <wp:posOffset>91440</wp:posOffset>
+                </wp:positionV>
+                <wp:extent cx="5486400" cy="2698750"/>
+                <wp:effectExtent l="0" t="0" r="19050" b="25400"/>
+                <wp:wrapNone/>
+                <wp:docPr id="113" name="Text Box 113"/>
+                <wp:cNvGraphicFramePr/>
+                <a:graphic xmlns:a="http://schemas.openxmlformats.org/drawingml/2006/main">
+                  <a:graphicData uri="http://schemas.microsoft.com/office/word/2010/wordprocessingShape">
+                    <wps:wsp>
+                      <wps:cNvSpPr txBox="1"/>
+                      <wps:spPr>
+                        <a:xfrm>
+                          <a:off x="0" y="0"/>
+                          <a:ext cx="5486400" cy="2698750"/>
+                        </a:xfrm>
+                        <a:prstGeom prst="rect">
+                          <a:avLst/>
+                        </a:prstGeom>
+                        <a:solidFill>
+                          <a:schemeClr val="lt1"/>
+                        </a:solidFill>
+                        <a:ln w="6350">
+                          <a:solidFill>
+                            <a:prstClr val="black"/>
+                          </a:solidFill>
+                        </a:ln>
+                      </wps:spPr>
+                      <wps:txbx>
+                        <w:txbxContent>
+                          <w:p>
+                            <w:pPr>
+                              <w:jc w:val="center"/>
+                            </w:pPr>
+                            <w:r>
+                              <w:rPr>
+                                <w:noProof/>
+                                <w:lang w:eastAsia="fr-FR"/>
+                              </w:rPr>
+                              <w:drawing>
+                                <wp:inline distT="0" distB="0" distL="0" distR="0" wp14:anchorId="5E09C787" wp14:editId="33D82CA3">
+                                  <wp:extent cx="5251450" cy="2600960"/>
+                                  <wp:effectExtent l="0" t="0" r="6350" b="8890"/>
+                                  <wp:docPr id="115" name="Picture 115"/>
+                                  <wp:cNvGraphicFramePr>
+                                    <a:graphicFrameLocks xmlns:a="http://schemas.openxmlformats.org/drawingml/2006/main" noChangeAspect="1"/>
+                                  </wp:cNvGraphicFramePr>
+                                  <a:graphic xmlns:a="http://schemas.openxmlformats.org/drawingml/2006/main">
+                                    <a:graphicData uri="http://schemas.openxmlformats.org/drawingml/2006/picture">
+                                      <pic:pic xmlns:pic="http://schemas.openxmlformats.org/drawingml/2006/picture">
+                                        <pic:nvPicPr>
+                                          <pic:cNvPr id="1" name=""/>
+                                          <pic:cNvPicPr/>
+                                        </pic:nvPicPr>
+                                        <pic:blipFill>
+                                          <a:blip r:embed="rId66"/>
+                                          <a:stretch>
+                                            <a:fillRect/>
+                                          </a:stretch>
+                                        </pic:blipFill>
+                                        <pic:spPr>
+                                          <a:xfrm>
+                                            <a:off x="0" y="0"/>
+                                            <a:ext cx="5251450" cy="2600960"/>
+                                          </a:xfrm>
+                                          <a:prstGeom prst="rect">
+                                            <a:avLst/>
+                                          </a:prstGeom>
+                                        </pic:spPr>
+                                      </pic:pic>
+                                    </a:graphicData>
+                                  </a:graphic>
+                                </wp:inline>
+                              </w:drawing>
+                            </w:r>
+                          </w:p>
+                        </w:txbxContent>
+                      </wps:txbx>
+                      <wps:bodyPr rot="0" spcFirstLastPara="0" vertOverflow="overflow" horzOverflow="overflow" vert="horz" wrap="square" lIns="91440" tIns="45720" rIns="91440" bIns="45720" numCol="1" spcCol="0" rtlCol="0" fromWordArt="0" anchor="t" anchorCtr="0" forceAA="0" compatLnSpc="1">
+                        <a:prstTxWarp prst="textNoShape">
+                          <a:avLst/>
+                        </a:prstTxWarp>
+                        <a:noAutofit/>
+                      </wps:bodyPr>
+                    </wps:wsp>
+                  </a:graphicData>
+                </a:graphic>
+                <wp14:sizeRelV relativeFrom="margin">
+                  <wp14:pctHeight>0</wp14:pctHeight>
+                </wp14:sizeRelV>
+              </wp:anchor>
+            </w:drawing>
+          </mc:Choice>
+          <mc:Fallback>
+            <w:pict>
+              <v:shape id="Text Box 113" o:spid="_x0000_s1076" type="#_x0000_t202" style="position:absolute;left:0;text-align:left;margin-left:41.45pt;margin-top:7.2pt;width:6in;height:212.5pt;z-index:251716608;visibility:visible;mso-wrap-style:square;mso-height-percent:0;mso-wrap-distance-left:9pt;mso-wrap-distance-top:0;mso-wrap-distance-right:9pt;mso-wrap-distance-bottom:0;mso-position-horizontal:absolute;mso-position-horizontal-relative:text;mso-position-vertical:absolute;mso-position-vertical-relative:text;mso-height-percent:0;mso-height-relative:margin;v-text-anchor:top" o:gfxdata="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" fillcolor="white [3201]" strokeweight=".5pt">
+                <v:textbox>
+                  <w:txbxContent>
+                    <w:p>
+                      <w:pPr>
+                        <w:jc w:val="center"/>
+                      </w:pPr>
+                      <w:r>
+                        <w:rPr>
+                          <w:noProof/>
+                          <w:lang w:eastAsia="fr-FR"/>
+                        </w:rPr>
+                        <w:drawing>
+                          <wp:inline distT="0" distB="0" distL="0" distR="0" wp14:anchorId="5E09C787" wp14:editId="33D82CA3">
+                            <wp:extent cx="5251450" cy="2600960"/>
+                            <wp:effectExtent l="0" t="0" r="6350" b="8890"/>
+                            <wp:docPr id="115" name="Picture 115"/>
+                            <wp:cNvGraphicFramePr>
+                              <a:graphicFrameLocks xmlns:a="http://schemas.openxmlformats.org/drawingml/2006/main" noChangeAspect="1"/>
+                            </wp:cNvGraphicFramePr>
+                            <a:graphic xmlns:a="http://schemas.openxmlformats.org/drawingml/2006/main">
+                              <a:graphicData uri="http://schemas.openxmlformats.org/drawingml/2006/picture">
+                                <pic:pic xmlns:pic="http://schemas.openxmlformats.org/drawingml/2006/picture">
+                                  <pic:nvPicPr>
+                                    <pic:cNvPr id="1" name=""/>
+                                    <pic:cNvPicPr/>
+                                  </pic:nvPicPr>
+                                  <pic:blipFill>
+                                    <a:blip r:embed="rId66"/>
+                                    <a:stretch>
+                                      <a:fillRect/>
+                                    </a:stretch>
+                                  </pic:blipFill>
+                                  <pic:spPr>
+                                    <a:xfrm>
+                                      <a:off x="0" y="0"/>
+                                      <a:ext cx="5251450" cy="2600960"/>
+                                    </a:xfrm>
+                                    <a:prstGeom prst="rect">
+                                      <a:avLst/>
+                                    </a:prstGeom>
+                                  </pic:spPr>
+                                </pic:pic>
+                              </a:graphicData>
+                            </a:graphic>
+                          </wp:inline>
+                        </w:drawing>
+                      </w:r>
+                    </w:p>
+                  </w:txbxContent>
+                </v:textbox>
+              </v:shape>
+            </w:pict>
+          </mc:Fallback>
+        </mc:AlternateContent>
+      </w:r>
+    </w:p>
+    <w:p/>
+    <w:p/>
+    <w:p/>
+    <w:p/>
+    <w:p/>
+    <w:p/>
+    <w:p/>
+    <w:p/>
+    <w:p>
+      <w:pPr>
+        <w:pStyle w:val="ListParagraph"/>
+        <w:numPr>
+          <w:ilvl w:val="0"/>
+          <w:numId w:val="1"/>
+        </w:numPr>
+      </w:pPr>
+      <w:r>
+        <w:lastRenderedPageBreak/>
+        <w:t>Dans models.py</w:t>
+      </w:r>
+    </w:p>
+    <w:p>
+      <w:pPr>
+        <w:pStyle w:val="ListParagraph"/>
+      </w:pPr>
+      <w:r>
+        <w:rPr>
+          <w:noProof/>
+          <w:lang w:eastAsia="fr-FR"/>
+        </w:rPr>
+        <mc:AlternateContent>
+          <mc:Choice Requires="wps">
+            <w:drawing>
+              <wp:anchor distT="0" distB="0" distL="114300" distR="114300" simplePos="0" relativeHeight="251717632" behindDoc="0" locked="0" layoutInCell="1" allowOverlap="1">
+                <wp:simplePos x="0" y="0"/>
+                <wp:positionH relativeFrom="column">
+                  <wp:posOffset>494665</wp:posOffset>
+                </wp:positionH>
+                <wp:positionV relativeFrom="paragraph">
+                  <wp:posOffset>75565</wp:posOffset>
+                </wp:positionV>
+                <wp:extent cx="5810250" cy="2159000"/>
+                <wp:effectExtent l="0" t="0" r="19050" b="12700"/>
+                <wp:wrapNone/>
+                <wp:docPr id="116" name="Text Box 116"/>
+                <wp:cNvGraphicFramePr/>
+                <a:graphic xmlns:a="http://schemas.openxmlformats.org/drawingml/2006/main">
+                  <a:graphicData uri="http://schemas.microsoft.com/office/word/2010/wordprocessingShape">
+                    <wps:wsp>
+                      <wps:cNvSpPr txBox="1"/>
+                      <wps:spPr>
+                        <a:xfrm>
+                          <a:off x="0" y="0"/>
+                          <a:ext cx="5810250" cy="2159000"/>
+                        </a:xfrm>
+                        <a:prstGeom prst="rect">
+                          <a:avLst/>
+                        </a:prstGeom>
+                        <a:solidFill>
+                          <a:schemeClr val="lt1"/>
+                        </a:solidFill>
+                        <a:ln w="6350">
+                          <a:solidFill>
+                            <a:prstClr val="black"/>
+                          </a:solidFill>
+                        </a:ln>
+                      </wps:spPr>
+                      <wps:txbx>
+                        <w:txbxContent>
+                          <w:p>
+                            <w:pPr>
+                              <w:jc w:val="center"/>
+                            </w:pPr>
+                            <w:r>
+                              <w:rPr>
+                                <w:noProof/>
+                                <w:lang w:eastAsia="fr-FR"/>
+                              </w:rPr>
+                              <w:drawing>
+                                <wp:inline distT="0" distB="0" distL="0" distR="0" wp14:anchorId="618B635D" wp14:editId="2FDCCFCC">
+                                  <wp:extent cx="4349750" cy="1983519"/>
+                                  <wp:effectExtent l="0" t="0" r="0" b="0"/>
+                                  <wp:docPr id="117" name="Picture 117"/>
+                                  <wp:cNvGraphicFramePr>
+                                    <a:graphicFrameLocks xmlns:a="http://schemas.openxmlformats.org/drawingml/2006/main" noChangeAspect="1"/>
+                                  </wp:cNvGraphicFramePr>
+                                  <a:graphic xmlns:a="http://schemas.openxmlformats.org/drawingml/2006/main">
+                                    <a:graphicData uri="http://schemas.openxmlformats.org/drawingml/2006/picture">
+                                      <pic:pic xmlns:pic="http://schemas.openxmlformats.org/drawingml/2006/picture">
+                                        <pic:nvPicPr>
+                                          <pic:cNvPr id="1" name=""/>
+                                          <pic:cNvPicPr/>
+                                        </pic:nvPicPr>
+                                        <pic:blipFill>
+                                          <a:blip r:embed="rId67"/>
+                                          <a:stretch>
+                                            <a:fillRect/>
+                                          </a:stretch>
+                                        </pic:blipFill>
+                                        <pic:spPr>
+                                          <a:xfrm>
+                                            <a:off x="0" y="0"/>
+                                            <a:ext cx="4353130" cy="1985060"/>
+                                          </a:xfrm>
+                                          <a:prstGeom prst="rect">
+                                            <a:avLst/>
+                                          </a:prstGeom>
+                                        </pic:spPr>
+                                      </pic:pic>
+                                    </a:graphicData>
+                                  </a:graphic>
+                                </wp:inline>
+                              </w:drawing>
+                            </w:r>
+                          </w:p>
+                        </w:txbxContent>
+                      </wps:txbx>
+                      <wps:bodyPr rot="0" spcFirstLastPara="0" vertOverflow="overflow" horzOverflow="overflow" vert="horz" wrap="square" lIns="91440" tIns="45720" rIns="91440" bIns="45720" numCol="1" spcCol="0" rtlCol="0" fromWordArt="0" anchor="t" anchorCtr="0" forceAA="0" compatLnSpc="1">
+                        <a:prstTxWarp prst="textNoShape">
+                          <a:avLst/>
+                        </a:prstTxWarp>
+                        <a:noAutofit/>
+                      </wps:bodyPr>
+                    </wps:wsp>
+                  </a:graphicData>
+                </a:graphic>
+                <wp14:sizeRelV relativeFrom="margin">
+                  <wp14:pctHeight>0</wp14:pctHeight>
+                </wp14:sizeRelV>
+              </wp:anchor>
+            </w:drawing>
+          </mc:Choice>
+          <mc:Fallback>
+            <w:pict>
+              <v:shape id="Text Box 116" o:spid="_x0000_s1077" type="#_x0000_t202" style="position:absolute;left:0;text-align:left;margin-left:38.95pt;margin-top:5.95pt;width:457.5pt;height:170pt;z-index:251717632;visibility:visible;mso-wrap-style:square;mso-height-percent:0;mso-wrap-distance-left:9pt;mso-wrap-distance-top:0;mso-wrap-distance-right:9pt;mso-wrap-distance-bottom:0;mso-position-horizontal:absolute;mso-position-horizontal-relative:text;mso-position-vertical:absolute;mso-position-vertical-relative:text;mso-height-percent:0;mso-height-relative:margin;v-text-anchor:top" o:gfxdata="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" fillcolor="white [3201]" strokeweight=".5pt">
+                <v:textbox>
+                  <w:txbxContent>
+                    <w:p>
+                      <w:pPr>
+                        <w:jc w:val="center"/>
+                      </w:pPr>
+                      <w:r>
+                        <w:rPr>
+                          <w:noProof/>
+                          <w:lang w:eastAsia="fr-FR"/>
+                        </w:rPr>
+                        <w:drawing>
+                          <wp:inline distT="0" distB="0" distL="0" distR="0" wp14:anchorId="618B635D" wp14:editId="2FDCCFCC">
+                            <wp:extent cx="4349750" cy="1983519"/>
+                            <wp:effectExtent l="0" t="0" r="0" b="0"/>
+                            <wp:docPr id="117" name="Picture 117"/>
+                            <wp:cNvGraphicFramePr>
+                              <a:graphicFrameLocks xmlns:a="http://schemas.openxmlformats.org/drawingml/2006/main" noChangeAspect="1"/>
+                            </wp:cNvGraphicFramePr>
+                            <a:graphic xmlns:a="http://schemas.openxmlformats.org/drawingml/2006/main">
+                              <a:graphicData uri="http://schemas.openxmlformats.org/drawingml/2006/picture">
+                                <pic:pic xmlns:pic="http://schemas.openxmlformats.org/drawingml/2006/picture">
+                                  <pic:nvPicPr>
+                                    <pic:cNvPr id="1" name=""/>
+                                    <pic:cNvPicPr/>
+                                  </pic:nvPicPr>
+                                  <pic:blipFill>
+                                    <a:blip r:embed="rId67"/>
+                                    <a:stretch>
+                                      <a:fillRect/>
+                                    </a:stretch>
+                                  </pic:blipFill>
+                                  <pic:spPr>
+                                    <a:xfrm>
+                                      <a:off x="0" y="0"/>
+                                      <a:ext cx="4353130" cy="1985060"/>
+                                    </a:xfrm>
+                                    <a:prstGeom prst="rect">
+                                      <a:avLst/>
+                                    </a:prstGeom>
+                                  </pic:spPr>
+                                </pic:pic>
+                              </a:graphicData>
+                            </a:graphic>
+                          </wp:inline>
+                        </w:drawing>
+                      </w:r>
+                    </w:p>
+                  </w:txbxContent>
+                </v:textbox>
+              </v:shape>
+            </w:pict>
+          </mc:Fallback>
+        </mc:AlternateContent>
+      </w:r>
+    </w:p>
+    <w:p/>
+    <w:p/>
+    <w:p/>
+    <w:p/>
+    <w:p/>
+    <w:p/>
+    <w:p/>
+    <w:p/>
+    <w:p/>
+    <w:p>
+      <w:pPr>
+        <w:pStyle w:val="ListParagraph"/>
+        <w:numPr>
+          <w:ilvl w:val="0"/>
+          <w:numId w:val="1"/>
+        </w:numPr>
+      </w:pPr>
+      <w:r>
+        <w:t xml:space="preserve">Dans </w:t>
+      </w:r>
+      <w:proofErr w:type="spellStart"/>
+      <w:r>
+        <w:t>postman</w:t>
+      </w:r>
+      <w:proofErr w:type="spellEnd"/>
+    </w:p>
+    <w:p>
+      <w:pPr>
+        <w:pStyle w:val="ListParagraph"/>
+      </w:pPr>
+      <w:r>
+        <w:rPr>
+          <w:noProof/>
+          <w:lang w:eastAsia="fr-FR"/>
+        </w:rPr>
+        <mc:AlternateContent>
+          <mc:Choice Requires="wps">
+            <w:drawing>
+              <wp:anchor distT="0" distB="0" distL="114300" distR="114300" simplePos="0" relativeHeight="251718656" behindDoc="0" locked="0" layoutInCell="1" allowOverlap="1">
+                <wp:simplePos x="0" y="0"/>
+                <wp:positionH relativeFrom="column">
+                  <wp:posOffset>481965</wp:posOffset>
+                </wp:positionH>
+                <wp:positionV relativeFrom="paragraph">
+                  <wp:posOffset>13335</wp:posOffset>
+                </wp:positionV>
+                <wp:extent cx="5727700" cy="2406650"/>
+                <wp:effectExtent l="0" t="0" r="25400" b="12700"/>
+                <wp:wrapNone/>
+                <wp:docPr id="118" name="Text Box 118"/>
+                <wp:cNvGraphicFramePr/>
+                <a:graphic xmlns:a="http://schemas.openxmlformats.org/drawingml/2006/main">
+                  <a:graphicData uri="http://schemas.microsoft.com/office/word/2010/wordprocessingShape">
+                    <wps:wsp>
+                      <wps:cNvSpPr txBox="1"/>
+                      <wps:spPr>
+                        <a:xfrm>
+                          <a:off x="0" y="0"/>
+                          <a:ext cx="5727700" cy="2406650"/>
+                        </a:xfrm>
+                        <a:prstGeom prst="rect">
+                          <a:avLst/>
+                        </a:prstGeom>
+                        <a:solidFill>
+                          <a:schemeClr val="lt1"/>
+                        </a:solidFill>
+                        <a:ln w="6350">
+                          <a:solidFill>
+                            <a:prstClr val="black"/>
+                          </a:solidFill>
+                        </a:ln>
+                      </wps:spPr>
+                      <wps:txbx>
+                        <w:txbxContent>
+                          <w:p>
+                            <w:pPr>
+                              <w:jc w:val="center"/>
+                            </w:pPr>
+                            <w:r>
+                              <w:rPr>
+                                <w:noProof/>
+                                <w:lang w:eastAsia="fr-FR"/>
+                              </w:rPr>
+                              <w:drawing>
+                                <wp:inline distT="0" distB="0" distL="0" distR="0" wp14:anchorId="152BF04C" wp14:editId="2E06F6B8">
+                                  <wp:extent cx="3213100" cy="2271753"/>
+                                  <wp:effectExtent l="0" t="0" r="6350" b="0"/>
+                                  <wp:docPr id="119" name="Picture 119"/>
+                                  <wp:cNvGraphicFramePr>
+                                    <a:graphicFrameLocks xmlns:a="http://schemas.openxmlformats.org/drawingml/2006/main" noChangeAspect="1"/>
+                                  </wp:cNvGraphicFramePr>
+                                  <a:graphic xmlns:a="http://schemas.openxmlformats.org/drawingml/2006/main">
+                                    <a:graphicData uri="http://schemas.openxmlformats.org/drawingml/2006/picture">
+                                      <pic:pic xmlns:pic="http://schemas.openxmlformats.org/drawingml/2006/picture">
+                                        <pic:nvPicPr>
+                                          <pic:cNvPr id="1" name=""/>
+                                          <pic:cNvPicPr/>
+                                        </pic:nvPicPr>
+                                        <pic:blipFill>
+                                          <a:blip r:embed="rId68"/>
+                                          <a:stretch>
+                                            <a:fillRect/>
+                                          </a:stretch>
+                                        </pic:blipFill>
+                                        <pic:spPr>
+                                          <a:xfrm>
+                                            <a:off x="0" y="0"/>
+                                            <a:ext cx="3226260" cy="2281057"/>
+                                          </a:xfrm>
+                                          <a:prstGeom prst="rect">
+                                            <a:avLst/>
+                                          </a:prstGeom>
+                                        </pic:spPr>
+                                      </pic:pic>
+                                    </a:graphicData>
+                                  </a:graphic>
+                                </wp:inline>
+                              </w:drawing>
+                            </w:r>
+                          </w:p>
+                        </w:txbxContent>
+                      </wps:txbx>
+                      <wps:bodyPr rot="0" spcFirstLastPara="0" vertOverflow="overflow" horzOverflow="overflow" vert="horz" wrap="square" lIns="91440" tIns="45720" rIns="91440" bIns="45720" numCol="1" spcCol="0" rtlCol="0" fromWordArt="0" anchor="t" anchorCtr="0" forceAA="0" compatLnSpc="1">
+                        <a:prstTxWarp prst="textNoShape">
+                          <a:avLst/>
+                        </a:prstTxWarp>
+                        <a:noAutofit/>
+                      </wps:bodyPr>
+                    </wps:wsp>
+                  </a:graphicData>
+                </a:graphic>
+                <wp14:sizeRelV relativeFrom="margin">
+                  <wp14:pctHeight>0</wp14:pctHeight>
+                </wp14:sizeRelV>
+              </wp:anchor>
+            </w:drawing>
+          </mc:Choice>
+          <mc:Fallback>
+            <w:pict>
+              <v:shape id="Text Box 118" o:spid="_x0000_s1078" type="#_x0000_t202" style="position:absolute;left:0;text-align:left;margin-left:37.95pt;margin-top:1.05pt;width:451pt;height:189.5pt;z-index:251718656;visibility:visible;mso-wrap-style:square;mso-height-percent:0;mso-wrap-distance-left:9pt;mso-wrap-distance-top:0;mso-wrap-distance-right:9pt;mso-wrap-distance-bottom:0;mso-position-horizontal:absolute;mso-position-horizontal-relative:text;mso-position-vertical:absolute;mso-position-vertical-relative:text;mso-height-percent:0;mso-height-relative:margin;v-text-anchor:top" o:gfxdata="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" fillcolor="white [3201]" strokeweight=".5pt">
+                <v:textbox>
+                  <w:txbxContent>
+                    <w:p>
+                      <w:pPr>
+                        <w:jc w:val="center"/>
+                      </w:pPr>
+                      <w:r>
+                        <w:rPr>
+                          <w:noProof/>
+                          <w:lang w:eastAsia="fr-FR"/>
+                        </w:rPr>
+                        <w:drawing>
+                          <wp:inline distT="0" distB="0" distL="0" distR="0" wp14:anchorId="152BF04C" wp14:editId="2E06F6B8">
+                            <wp:extent cx="3213100" cy="2271753"/>
+                            <wp:effectExtent l="0" t="0" r="6350" b="0"/>
+                            <wp:docPr id="119" name="Picture 119"/>
+                            <wp:cNvGraphicFramePr>
+                              <a:graphicFrameLocks xmlns:a="http://schemas.openxmlformats.org/drawingml/2006/main" noChangeAspect="1"/>
+                            </wp:cNvGraphicFramePr>
+                            <a:graphic xmlns:a="http://schemas.openxmlformats.org/drawingml/2006/main">
+                              <a:graphicData uri="http://schemas.openxmlformats.org/drawingml/2006/picture">
+                                <pic:pic xmlns:pic="http://schemas.openxmlformats.org/drawingml/2006/picture">
+                                  <pic:nvPicPr>
+                                    <pic:cNvPr id="1" name=""/>
+                                    <pic:cNvPicPr/>
+                                  </pic:nvPicPr>
+                                  <pic:blipFill>
+                                    <a:blip r:embed="rId68"/>
+                                    <a:stretch>
+                                      <a:fillRect/>
+                                    </a:stretch>
+                                  </pic:blipFill>
+                                  <pic:spPr>
+                                    <a:xfrm>
+                                      <a:off x="0" y="0"/>
+                                      <a:ext cx="3226260" cy="2281057"/>
+                                    </a:xfrm>
+                                    <a:prstGeom prst="rect">
+                                      <a:avLst/>
+                                    </a:prstGeom>
+                                  </pic:spPr>
+                                </pic:pic>
+                              </a:graphicData>
+                            </a:graphic>
+                          </wp:inline>
+                        </w:drawing>
+                      </w:r>
+                    </w:p>
+                  </w:txbxContent>
+                </v:textbox>
+              </v:shape>
+            </w:pict>
+          </mc:Fallback>
+        </mc:AlternateContent>
+      </w:r>
+    </w:p>
+    <w:p/>
+    <w:p/>
+    <w:p/>
+    <w:p/>
+    <w:p/>
+    <w:p/>
+    <w:p/>
+    <w:p/>
+    <w:p/>
+    <w:p/>
     <w:p>
       <w:bookmarkStart w:id="0" w:name="_GoBack"/>
       <w:bookmarkEnd w:id="0"/>
     </w:p>
-    <w:p/>
-    <w:p/>
-    <w:p/>
-    <w:p/>
-    <w:p/>
-    <w:p/>
-    <w:p/>
-    <w:p/>
-    <w:p/>
-    <w:p/>
-    <w:p/>
-    <w:p/>
-    <w:p/>
-    <w:p/>
-    <w:p/>
-    <w:p/>
-    <w:p/>
-    <w:p/>
-    <w:p/>
-    <w:p/>
-    <w:p/>
-    <w:p/>
-    <w:p/>
-    <w:p/>
-    <w:p/>
-    <w:p/>
-    <w:p/>
-    <w:p/>
-    <w:p/>
-    <w:p/>
-    <w:p/>
-    <w:p/>
-    <w:p/>
-    <w:p/>
-    <w:p/>
-    <w:p/>
-    <w:p/>
-    <w:p/>
-    <w:p/>
-    <w:p/>
-    <w:p/>
-    <w:p/>
-    <w:p/>
-    <w:p/>
-    <w:p/>
-    <w:p/>
-    <w:p/>
-    <w:p/>
-    <w:p/>
-    <w:p/>
-    <w:p/>
-    <w:p/>
-    <w:p/>
-    <w:p/>
-    <w:p/>
-    <w:p/>
-    <w:p/>
-    <w:p/>
-    <w:p/>
-    <w:p/>
-    <w:p/>
-    <w:p/>
-    <w:p/>
-    <w:p/>
-    <w:p/>
-    <w:p/>
-    <w:p/>
-    <w:p/>
-    <w:p/>
-    <w:p/>
-    <w:p/>
-    <w:p/>
-    <w:p/>
-    <w:p/>
-    <w:p/>
-    <w:p/>
-    <w:p/>
-    <w:p/>
-    <w:p/>
-    <w:p/>
-    <w:p/>
-    <w:p/>
-    <w:p/>
-    <w:p/>
-    <w:p/>
-    <w:p/>
-    <w:p/>
-    <w:p/>
-    <w:p/>
-    <w:p/>
-    <w:p/>
-    <w:p/>
-    <w:p/>
-    <w:p/>
-    <w:p/>
-    <w:p/>
-    <w:p/>
-    <w:p/>
-    <w:p/>
-    <w:p/>
-    <w:p/>
-    <w:p/>
-    <w:p/>
-    <w:p/>
-    <w:p/>
-    <w:p/>
-    <w:p/>
-    <w:p/>
-    <w:p/>
-    <w:p/>
-    <w:p/>
-    <w:p/>
-    <w:p/>
-    <w:p/>
-    <w:p/>
-    <w:p/>
-    <w:p/>
-    <w:p/>
-    <w:p/>
-    <w:p/>
-    <w:p/>
-    <w:p/>
-    <w:p/>
-    <w:p/>
-    <w:p/>
-    <w:p/>
-    <w:p/>
-    <w:p/>
-    <w:p/>
     <w:p/>
     <w:p/>
     <w:p/>

</xml_diff>